<commit_message>
removing rawDBDriver, adding functionality to the normal DBDriver
</commit_message>
<xml_diff>
--- a/Wavelength calibration user manual.docx
+++ b/Wavelength calibration user manual.docx
@@ -465,19 +465,7 @@
           <w:rPr>
             <w:rStyle w:val="Hyperlink"/>
           </w:rPr>
-          <w:t>num_refer</w:t>
-        </w:r>
-        <w:r>
-          <w:rPr>
-            <w:rStyle w:val="Hyperlink"/>
-          </w:rPr>
-          <w:t>e</w:t>
-        </w:r>
-        <w:r>
-          <w:rPr>
-            <w:rStyle w:val="Hyperlink"/>
-          </w:rPr>
-          <w:t>nce_dips</w:t>
+          <w:t>num_reference_dips</w:t>
         </w:r>
         <w:proofErr w:type="spellEnd"/>
       </w:hyperlink>
@@ -493,19 +481,7 @@
           <w:rPr>
             <w:rStyle w:val="Hyperlink"/>
           </w:rPr>
-          <w:t>Text fil</w:t>
-        </w:r>
-        <w:r>
-          <w:rPr>
-            <w:rStyle w:val="Hyperlink"/>
-          </w:rPr>
-          <w:t>e</w:t>
-        </w:r>
-        <w:r>
-          <w:rPr>
-            <w:rStyle w:val="Hyperlink"/>
-          </w:rPr>
-          <w:t xml:space="preserve"> formats</w:t>
+          <w:t>Text file formats</w:t>
         </w:r>
       </w:hyperlink>
     </w:p>
@@ -697,15 +673,15 @@
       <w:pPr>
         <w:pStyle w:val="Heading1"/>
       </w:pPr>
-      <w:bookmarkStart w:id="2" w:name="_Hlk169184536"/>
-      <w:bookmarkStart w:id="3" w:name="_On_a_single"/>
+      <w:bookmarkStart w:id="2" w:name="_On_a_single"/>
+      <w:bookmarkStart w:id="3" w:name="_Hlk169184536"/>
       <w:bookmarkEnd w:id="1"/>
-      <w:bookmarkEnd w:id="3"/>
+      <w:bookmarkEnd w:id="2"/>
       <w:r>
         <w:t>On a single pixel spectrum reading</w:t>
       </w:r>
     </w:p>
-    <w:bookmarkEnd w:id="2"/>
+    <w:bookmarkEnd w:id="3"/>
     <w:p>
       <w:pPr>
         <w:pStyle w:val="NormalWeb"/>
@@ -1622,23 +1598,7 @@
                                 <w:sz w:val="20"/>
                                 <w:szCs w:val="20"/>
                               </w:rPr>
-                              <w:t xml:space="preserve">raw_driver = </w:t>
-                            </w:r>
-                            <w:proofErr w:type="gramStart"/>
-                            <w:r>
-                              <w:rPr>
-                                <w:sz w:val="20"/>
-                                <w:szCs w:val="20"/>
-                              </w:rPr>
-                              <w:t>hsr.RawDbDriver</w:t>
-                            </w:r>
-                            <w:proofErr w:type="gramEnd"/>
-                            <w:r>
-                              <w:rPr>
-                                <w:sz w:val="20"/>
-                                <w:szCs w:val="20"/>
-                              </w:rPr>
-                              <w:t>(db_name)</w:t>
+                              <w:t>db = hsr1.DBDriver(db_name)</w:t>
                             </w:r>
                           </w:p>
                           <w:p>
@@ -1654,7 +1614,7 @@
                                 <w:sz w:val="20"/>
                                 <w:szCs w:val="20"/>
                               </w:rPr>
-                              <w:t>raw_data = raw_</w:t>
+                              <w:t xml:space="preserve">raw_data = </w:t>
                             </w:r>
                             <w:proofErr w:type="gramStart"/>
                             <w:r>
@@ -1662,7 +1622,7 @@
                                 <w:sz w:val="20"/>
                                 <w:szCs w:val="20"/>
                               </w:rPr>
-                              <w:t>driver.load</w:t>
+                              <w:t>db.load</w:t>
                             </w:r>
                             <w:proofErr w:type="gramEnd"/>
                             <w:r>
@@ -1670,7 +1630,7 @@
                                 <w:sz w:val="20"/>
                                 <w:szCs w:val="20"/>
                               </w:rPr>
-                              <w:t>()</w:t>
+                              <w:t>_raw()</w:t>
                             </w:r>
                           </w:p>
                         </w:txbxContent>
@@ -1692,7 +1652,11 @@
           </mc:Choice>
           <mc:Fallback>
             <w:pict>
-              <v:shape w14:anchorId="4C4C8A7A" id="_x0000_s1029" type="#_x0000_t202" style="position:absolute;left:0;text-align:left;margin-left:0;margin-top:49.1pt;width:433pt;height:110.6pt;z-index:-251620352;visibility:visible;mso-wrap-style:square;mso-width-percent:0;mso-height-percent:200;mso-wrap-distance-left:9pt;mso-wrap-distance-top:3.6pt;mso-wrap-distance-right:9pt;mso-wrap-distance-bottom:3.6pt;mso-position-horizontal:left;mso-position-horizontal-relative:margin;mso-position-vertical:absolute;mso-position-vertical-relative:text;mso-width-percent:0;mso-height-percent:200;mso-width-relative:margin;mso-height-relative:margin;v-text-anchor:top" o:gfxdata="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" fillcolor="#eeece1 [3214]" stroked="f">
+              <v:shapetype w14:anchorId="4C4C8A7A" id="_x0000_t202" coordsize="21600,21600" o:spt="202" path="m,l,21600r21600,l21600,xe">
+                <v:stroke joinstyle="miter"/>
+                <v:path gradientshapeok="t" o:connecttype="rect"/>
+              </v:shapetype>
+              <v:shape id="_x0000_s1029" type="#_x0000_t202" style="position:absolute;left:0;text-align:left;margin-left:0;margin-top:49.1pt;width:433pt;height:110.6pt;z-index:-251620352;visibility:visible;mso-wrap-style:square;mso-width-percent:0;mso-height-percent:200;mso-wrap-distance-left:9pt;mso-wrap-distance-top:3.6pt;mso-wrap-distance-right:9pt;mso-wrap-distance-bottom:3.6pt;mso-position-horizontal:left;mso-position-horizontal-relative:margin;mso-position-vertical:absolute;mso-position-vertical-relative:text;mso-width-percent:0;mso-height-percent:200;mso-width-relative:margin;mso-height-relative:margin;v-text-anchor:top" o:gfxdata="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" fillcolor="#eeece1 [3214]" stroked="f">
                 <v:textbox style="mso-fit-shape-to-text:t">
                   <w:txbxContent>
                     <w:p>
@@ -1708,23 +1672,7 @@
                           <w:sz w:val="20"/>
                           <w:szCs w:val="20"/>
                         </w:rPr>
-                        <w:t xml:space="preserve">raw_driver = </w:t>
-                      </w:r>
-                      <w:proofErr w:type="gramStart"/>
-                      <w:r>
-                        <w:rPr>
-                          <w:sz w:val="20"/>
-                          <w:szCs w:val="20"/>
-                        </w:rPr>
-                        <w:t>hsr.RawDbDriver</w:t>
-                      </w:r>
-                      <w:proofErr w:type="gramEnd"/>
-                      <w:r>
-                        <w:rPr>
-                          <w:sz w:val="20"/>
-                          <w:szCs w:val="20"/>
-                        </w:rPr>
-                        <w:t>(db_name)</w:t>
+                        <w:t>db = hsr1.DBDriver(db_name)</w:t>
                       </w:r>
                     </w:p>
                     <w:p>
@@ -1740,7 +1688,7 @@
                           <w:sz w:val="20"/>
                           <w:szCs w:val="20"/>
                         </w:rPr>
-                        <w:t>raw_data = raw_</w:t>
+                        <w:t xml:space="preserve">raw_data = </w:t>
                       </w:r>
                       <w:proofErr w:type="gramStart"/>
                       <w:r>
@@ -1748,7 +1696,7 @@
                           <w:sz w:val="20"/>
                           <w:szCs w:val="20"/>
                         </w:rPr>
-                        <w:t>driver.load</w:t>
+                        <w:t>db.load</w:t>
                       </w:r>
                       <w:proofErr w:type="gramEnd"/>
                       <w:r>
@@ -1756,7 +1704,7 @@
                           <w:sz w:val="20"/>
                           <w:szCs w:val="20"/>
                         </w:rPr>
-                        <w:t>()</w:t>
+                        <w:t>_raw()</w:t>
                       </w:r>
                     </w:p>
                   </w:txbxContent>
@@ -1971,6 +1919,44 @@
         </w:numPr>
       </w:pPr>
       <w:r>
+        <w:t xml:space="preserve">Run </w:t>
+      </w:r>
+      <w:hyperlink w:anchor="_find_all_calibrations" w:history="1">
+        <w:r>
+          <w:rPr>
+            <w:rStyle w:val="Hyperlink"/>
+          </w:rPr>
+          <w:t>dataset.find_all_calibrations</w:t>
+        </w:r>
+      </w:hyperlink>
+      <w:r>
+        <w:t xml:space="preserve">() </w:t>
+      </w:r>
+      <w:r>
+        <w:rPr>
+          <w:rFonts w:asciiTheme="majorHAnsi" w:hAnsiTheme="majorHAnsi" w:cstheme="majorHAnsi"/>
+          <w:color w:val="000000"/>
+        </w:rPr>
+        <w:t>You can just run it without any parameters, but you can control where the results are saved, what graphs are displayed during the calibration, and specifics on how the calibration is performed.</w:t>
+      </w:r>
+    </w:p>
+    <w:p>
+      <w:pPr>
+        <w:pStyle w:val="NormalWeb"/>
+        <w:numPr>
+          <w:ilvl w:val="0"/>
+          <w:numId w:val="22"/>
+        </w:numPr>
+        <w:spacing w:before="0" w:beforeAutospacing="0" w:after="0" w:afterAutospacing="0"/>
+        <w:textAlignment w:val="baseline"/>
+        <w:rPr>
+          <w:rFonts w:asciiTheme="majorHAnsi" w:hAnsiTheme="majorHAnsi" w:cstheme="majorHAnsi"/>
+          <w:color w:val="000000"/>
+          <w:sz w:val="22"/>
+          <w:szCs w:val="22"/>
+        </w:rPr>
+      </w:pPr>
+      <w:r>
         <w:rPr>
           <w:rFonts w:asciiTheme="majorHAnsi" w:hAnsiTheme="majorHAnsi" w:cstheme="majorHAnsi"/>
           <w:noProof/>
@@ -1979,13 +1965,13 @@
         <mc:AlternateContent>
           <mc:Choice Requires="wps">
             <w:drawing>
-              <wp:anchor distT="45720" distB="45720" distL="114300" distR="114300" simplePos="0" relativeHeight="251698176" behindDoc="1" locked="0" layoutInCell="1" allowOverlap="1" wp14:anchorId="7006BDBF" wp14:editId="4DAA32A2">
+              <wp:anchor distT="45720" distB="45720" distL="114300" distR="114300" simplePos="0" relativeHeight="251698176" behindDoc="1" locked="0" layoutInCell="1" allowOverlap="1" wp14:anchorId="7006BDBF" wp14:editId="51813A3B">
                 <wp:simplePos x="0" y="0"/>
                 <wp:positionH relativeFrom="margin">
                   <wp:align>left</wp:align>
                 </wp:positionH>
                 <wp:positionV relativeFrom="paragraph">
-                  <wp:posOffset>1029970</wp:posOffset>
+                  <wp:posOffset>428625</wp:posOffset>
                 </wp:positionV>
                 <wp:extent cx="5765800" cy="1404620"/>
                 <wp:effectExtent l="0" t="0" r="6350" b="6985"/>
@@ -2164,7 +2150,7 @@
           </mc:Choice>
           <mc:Fallback>
             <w:pict>
-              <v:shape w14:anchorId="7006BDBF" id="_x0000_s1031" type="#_x0000_t202" style="position:absolute;left:0;text-align:left;margin-left:0;margin-top:81.1pt;width:454pt;height:110.6pt;z-index:-251618304;visibility:visible;mso-wrap-style:square;mso-width-percent:0;mso-height-percent:200;mso-wrap-distance-left:9pt;mso-wrap-distance-top:3.6pt;mso-wrap-distance-right:9pt;mso-wrap-distance-bottom:3.6pt;mso-position-horizontal:left;mso-position-horizontal-relative:margin;mso-position-vertical:absolute;mso-position-vertical-relative:text;mso-width-percent:0;mso-height-percent:200;mso-width-relative:margin;mso-height-relative:margin;v-text-anchor:top" o:gfxdata="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" fillcolor="#eeece1 [3214]" stroked="f">
+              <v:shape w14:anchorId="7006BDBF" id="_x0000_s1031" type="#_x0000_t202" style="position:absolute;left:0;text-align:left;margin-left:0;margin-top:33.75pt;width:454pt;height:110.6pt;z-index:-251618304;visibility:visible;mso-wrap-style:square;mso-width-percent:0;mso-height-percent:200;mso-wrap-distance-left:9pt;mso-wrap-distance-top:3.6pt;mso-wrap-distance-right:9pt;mso-wrap-distance-bottom:3.6pt;mso-position-horizontal:left;mso-position-horizontal-relative:margin;mso-position-vertical:absolute;mso-position-vertical-relative:text;mso-width-percent:0;mso-height-percent:200;mso-width-relative:margin;mso-height-relative:margin;v-text-anchor:top" o:gfxdata="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" fillcolor="#eeece1 [3214]" stroked="f">
                 <v:textbox style="mso-fit-shape-to-text:t">
                   <w:txbxContent>
                     <w:p>
@@ -2300,44 +2286,6 @@
           </mc:Fallback>
         </mc:AlternateContent>
       </w:r>
-      <w:r>
-        <w:t xml:space="preserve">Run </w:t>
-      </w:r>
-      <w:hyperlink w:anchor="_find_all_calibrations" w:history="1">
-        <w:r>
-          <w:rPr>
-            <w:rStyle w:val="Hyperlink"/>
-          </w:rPr>
-          <w:t>dataset.find_all_calibrations</w:t>
-        </w:r>
-      </w:hyperlink>
-      <w:r>
-        <w:t xml:space="preserve">() </w:t>
-      </w:r>
-      <w:r>
-        <w:rPr>
-          <w:rFonts w:asciiTheme="majorHAnsi" w:hAnsiTheme="majorHAnsi" w:cstheme="majorHAnsi"/>
-          <w:color w:val="000000"/>
-        </w:rPr>
-        <w:t>You can just run it without any parameters, but you can control where the results are saved, what graphs are displayed during the calibration, and specifics on how the calibration is performed.</w:t>
-      </w:r>
-    </w:p>
-    <w:p>
-      <w:pPr>
-        <w:pStyle w:val="NormalWeb"/>
-        <w:numPr>
-          <w:ilvl w:val="0"/>
-          <w:numId w:val="22"/>
-        </w:numPr>
-        <w:spacing w:before="0" w:beforeAutospacing="0" w:after="0" w:afterAutospacing="0"/>
-        <w:textAlignment w:val="baseline"/>
-        <w:rPr>
-          <w:rFonts w:asciiTheme="majorHAnsi" w:hAnsiTheme="majorHAnsi" w:cstheme="majorHAnsi"/>
-          <w:color w:val="000000"/>
-          <w:sz w:val="22"/>
-          <w:szCs w:val="22"/>
-        </w:rPr>
-      </w:pPr>
       <w:r>
         <w:rPr>
           <w:rFonts w:asciiTheme="majorHAnsi" w:hAnsiTheme="majorHAnsi" w:cstheme="majorHAnsi"/>
@@ -2669,13 +2617,7 @@
       </w:r>
       <w:proofErr w:type="spellStart"/>
       <w:r>
-        <w:t>centre_point</w:t>
-      </w:r>
-      <w:r>
-        <w:t>-</w:t>
-      </w:r>
-      <w:r>
-        <w:t>dist_from_centre</w:t>
+        <w:t>centre_point-dist_from_centre</w:t>
       </w:r>
       <w:proofErr w:type="spellEnd"/>
       <w:r>
@@ -2683,44 +2625,38 @@
       </w:r>
       <w:proofErr w:type="spellStart"/>
       <w:r>
-        <w:t>centre_point</w:t>
-      </w:r>
-      <w:r>
-        <w:t>+</w:t>
-      </w:r>
-      <w:r>
-        <w:t>dist_from_centre</w:t>
+        <w:t>centre_point+dist_from_centre</w:t>
       </w:r>
       <w:proofErr w:type="spellEnd"/>
       <w:r>
-        <w:t xml:space="preserve">. When finding a linear calibration for a segment, the program tries many combinations of c0 and c1 within c0_lim and c1_lim of the </w:t>
+        <w:t xml:space="preserve">. When finding a linear calibration for a segment, the program tries many combinations of c0 and c1 within c0_lim and c1_lim of the previous segment’s c0 and c1 values. The </w:t>
+      </w:r>
+      <w:r>
+        <w:t xml:space="preserve">quality of the </w:t>
+      </w:r>
+      <w:r>
+        <w:t>match between peaks in the measured spectrum and the reference spectrum</w:t>
+      </w:r>
+      <w:r>
+        <w:t xml:space="preserve"> is decided by multiplying the weighted spectrum after each linear calibration with the</w:t>
+      </w:r>
+      <w:r>
+        <w:t xml:space="preserve"> corresponding</w:t>
+      </w:r>
+      <w:r>
+        <w:t xml:space="preserve"> segment of the </w:t>
+      </w:r>
+      <w:proofErr w:type="spellStart"/>
+      <w:r>
+        <w:t>reference_spectrum</w:t>
+      </w:r>
+      <w:proofErr w:type="spellEnd"/>
+      <w:r>
+        <w:t xml:space="preserve">. This means that when dips are well matched, high values will be </w:t>
       </w:r>
       <w:r>
         <w:lastRenderedPageBreak/>
-        <w:t xml:space="preserve">previous segment’s c0 and c1 values. The </w:t>
-      </w:r>
-      <w:r>
-        <w:t xml:space="preserve">quality of the </w:t>
-      </w:r>
-      <w:r>
-        <w:t>match between peaks in the measured spectrum and the reference spectrum</w:t>
-      </w:r>
-      <w:r>
-        <w:t xml:space="preserve"> is decided by multiplying the weighted spectrum after each linear calibration with the</w:t>
-      </w:r>
-      <w:r>
-        <w:t xml:space="preserve"> corresponding</w:t>
-      </w:r>
-      <w:r>
-        <w:t xml:space="preserve"> segment of the </w:t>
-      </w:r>
-      <w:proofErr w:type="spellStart"/>
-      <w:r>
-        <w:t>reference_spectrum</w:t>
-      </w:r>
-      <w:proofErr w:type="spellEnd"/>
-      <w:r>
-        <w:t xml:space="preserve">. This means that when dips are well matched, high values will be multiplied by high values, resulting in a high fit quality. The pair of c0 and c1 values that produce the highest fit quality are used as this segment’s linear calibration. The starting point for each segment’s linear calibration is the c0 and c1 values from the </w:t>
+        <w:t xml:space="preserve">multiplied by high values, resulting in a high fit quality. The pair of c0 and c1 values that produce the highest fit quality are used as this segment’s linear calibration. The starting point for each segment’s linear calibration is the c0 and c1 values from the </w:t>
       </w:r>
       <w:r>
         <w:t>neighbouring</w:t>
@@ -2931,7 +2867,6 @@
         </w:numPr>
       </w:pPr>
       <w:r>
-        <w:lastRenderedPageBreak/>
         <w:t xml:space="preserve">Tested calibration </w:t>
       </w:r>
       <w:proofErr w:type="gramStart"/>
@@ -2955,6 +2890,7 @@
       <w:bookmarkEnd w:id="11"/>
       <w:bookmarkEnd w:id="12"/>
       <w:r>
+        <w:lastRenderedPageBreak/>
         <w:t>All Calibrations</w:t>
       </w:r>
     </w:p>
@@ -5050,6 +4986,9 @@
     </w:p>
     <w:p>
       <w:r>
+        <w:rPr>
+          <w:noProof/>
+        </w:rPr>
         <w:drawing>
           <wp:inline distT="0" distB="0" distL="0" distR="0" wp14:anchorId="354314CE" wp14:editId="6981F422">
             <wp:extent cx="5733415" cy="1250950"/>
@@ -5092,12 +5031,12 @@
         <w:t>This file, and an output file can be read using the following function:</w:t>
       </w:r>
     </w:p>
+    <w:bookmarkStart w:id="65" w:name="_read_wavelength_polys"/>
+    <w:bookmarkEnd w:id="65"/>
     <w:p>
       <w:pPr>
         <w:pStyle w:val="Heading3"/>
       </w:pPr>
-      <w:bookmarkStart w:id="65" w:name="_read_wavelength_polys"/>
-      <w:bookmarkEnd w:id="65"/>
       <w:r>
         <w:rPr>
           <w:noProof/>
@@ -5290,13 +5229,13 @@
         <w:t>Documentation</w:t>
       </w:r>
     </w:p>
+    <w:bookmarkStart w:id="67" w:name="_RawDataset"/>
+    <w:bookmarkEnd w:id="66"/>
+    <w:bookmarkEnd w:id="67"/>
     <w:p>
       <w:pPr>
         <w:pStyle w:val="Heading2"/>
       </w:pPr>
-      <w:bookmarkStart w:id="67" w:name="_RawDataset"/>
-      <w:bookmarkEnd w:id="66"/>
-      <w:bookmarkEnd w:id="67"/>
       <w:r>
         <w:rPr>
           <w:noProof/>
@@ -5925,12 +5864,12 @@
         <w:proofErr w:type="spellEnd"/>
       </w:hyperlink>
     </w:p>
+    <w:bookmarkStart w:id="68" w:name="_find_all_calibrations"/>
+    <w:bookmarkEnd w:id="68"/>
     <w:p>
       <w:pPr>
         <w:pStyle w:val="Heading3"/>
       </w:pPr>
-      <w:bookmarkStart w:id="68" w:name="_find_all_calibrations"/>
-      <w:bookmarkEnd w:id="68"/>
       <w:r>
         <w:rPr>
           <w:noProof/>
@@ -6620,12 +6559,12 @@
       </w:r>
     </w:p>
     <w:p/>
+    <w:bookmarkStart w:id="69" w:name="_plot_calibration"/>
+    <w:bookmarkEnd w:id="69"/>
     <w:p>
       <w:pPr>
         <w:pStyle w:val="Heading3"/>
       </w:pPr>
-      <w:bookmarkStart w:id="69" w:name="_plot_calibration"/>
-      <w:bookmarkEnd w:id="69"/>
       <w:r>
         <w:rPr>
           <w:noProof/>
@@ -6854,12 +6793,12 @@
       </w:r>
     </w:p>
     <w:p/>
+    <w:bookmarkStart w:id="70" w:name="_plot_calibration_wide"/>
+    <w:bookmarkEnd w:id="70"/>
     <w:p>
       <w:pPr>
         <w:pStyle w:val="Heading3"/>
       </w:pPr>
-      <w:bookmarkStart w:id="70" w:name="_plot_calibration_wide"/>
-      <w:bookmarkEnd w:id="70"/>
       <w:r>
         <w:rPr>
           <w:noProof/>

</xml_diff>

<commit_message>
changing HsrFunc.calc_sun_zenith output to radians, updating user manual and documentation
</commit_message>
<xml_diff>
--- a/Wavelength calibration user manual.docx
+++ b/Wavelength calibration user manual.docx
@@ -760,23 +760,37 @@
                                 <w:sz w:val="20"/>
                                 <w:szCs w:val="20"/>
                               </w:rPr>
-                              <w:t xml:space="preserve">pixel_dataset = </w:t>
-                            </w:r>
-                            <w:proofErr w:type="gramStart"/>
+                              <w:t>pixel_dataset = hsr</w:t>
+                            </w:r>
                             <w:r>
                               <w:rPr>
                                 <w:sz w:val="20"/>
                                 <w:szCs w:val="20"/>
                               </w:rPr>
-                              <w:t>hsr.read</w:t>
-                            </w:r>
-                            <w:proofErr w:type="gramEnd"/>
+                              <w:t>1</w:t>
+                            </w:r>
                             <w:r>
                               <w:rPr>
                                 <w:sz w:val="20"/>
                                 <w:szCs w:val="20"/>
                               </w:rPr>
-                              <w:t>_txt.read_raw_pixels(data_file)</w:t>
+                              <w:t>.read_</w:t>
+                            </w:r>
+                            <w:proofErr w:type="gramStart"/>
+                            <w:r>
+                              <w:rPr>
+                                <w:sz w:val="20"/>
+                                <w:szCs w:val="20"/>
+                              </w:rPr>
+                              <w:t>txt.read</w:t>
+                            </w:r>
+                            <w:proofErr w:type="gramEnd"/>
+                            <w:r>
+                              <w:rPr>
+                                <w:sz w:val="20"/>
+                                <w:szCs w:val="20"/>
+                              </w:rPr>
+                              <w:t>_raw_pixels(data_file)</w:t>
                             </w:r>
                           </w:p>
                         </w:txbxContent>
@@ -818,23 +832,37 @@
                           <w:sz w:val="20"/>
                           <w:szCs w:val="20"/>
                         </w:rPr>
-                        <w:t xml:space="preserve">pixel_dataset = </w:t>
-                      </w:r>
-                      <w:proofErr w:type="gramStart"/>
+                        <w:t>pixel_dataset = hsr</w:t>
+                      </w:r>
                       <w:r>
                         <w:rPr>
                           <w:sz w:val="20"/>
                           <w:szCs w:val="20"/>
                         </w:rPr>
-                        <w:t>hsr.read</w:t>
-                      </w:r>
-                      <w:proofErr w:type="gramEnd"/>
+                        <w:t>1</w:t>
+                      </w:r>
                       <w:r>
                         <w:rPr>
                           <w:sz w:val="20"/>
                           <w:szCs w:val="20"/>
                         </w:rPr>
-                        <w:t>_txt.read_raw_pixels(data_file)</w:t>
+                        <w:t>.read_</w:t>
+                      </w:r>
+                      <w:proofErr w:type="gramStart"/>
+                      <w:r>
+                        <w:rPr>
+                          <w:sz w:val="20"/>
+                          <w:szCs w:val="20"/>
+                        </w:rPr>
+                        <w:t>txt.read</w:t>
+                      </w:r>
+                      <w:proofErr w:type="gramEnd"/>
+                      <w:r>
+                        <w:rPr>
+                          <w:sz w:val="20"/>
+                          <w:szCs w:val="20"/>
+                        </w:rPr>
+                        <w:t>_raw_pixels(data_file)</w:t>
                       </w:r>
                     </w:p>
                   </w:txbxContent>
@@ -941,7 +969,35 @@
                                 <w:sz w:val="20"/>
                                 <w:szCs w:val="20"/>
                               </w:rPr>
-                              <w:t>hsr.spectrum</w:t>
+                              <w:t>hsr</w:t>
+                            </w:r>
+                            <w:r>
+                              <w:rPr>
+                                <w:sz w:val="20"/>
+                                <w:szCs w:val="20"/>
+                              </w:rPr>
+                              <w:t>1</w:t>
+                            </w:r>
+                            <w:r>
+                              <w:rPr>
+                                <w:sz w:val="20"/>
+                                <w:szCs w:val="20"/>
+                              </w:rPr>
+                              <w:t>.</w:t>
+                            </w:r>
+                            <w:r>
+                              <w:rPr>
+                                <w:sz w:val="20"/>
+                                <w:szCs w:val="20"/>
+                              </w:rPr>
+                              <w:t>utils.</w:t>
+                            </w:r>
+                            <w:r>
+                              <w:rPr>
+                                <w:sz w:val="20"/>
+                                <w:szCs w:val="20"/>
+                              </w:rPr>
+                              <w:t>spectrum</w:t>
                             </w:r>
                             <w:proofErr w:type="gramEnd"/>
                             <w:r>
@@ -995,7 +1051,35 @@
                           <w:sz w:val="20"/>
                           <w:szCs w:val="20"/>
                         </w:rPr>
-                        <w:t>hsr.spectrum</w:t>
+                        <w:t>hsr</w:t>
+                      </w:r>
+                      <w:r>
+                        <w:rPr>
+                          <w:sz w:val="20"/>
+                          <w:szCs w:val="20"/>
+                        </w:rPr>
+                        <w:t>1</w:t>
+                      </w:r>
+                      <w:r>
+                        <w:rPr>
+                          <w:sz w:val="20"/>
+                          <w:szCs w:val="20"/>
+                        </w:rPr>
+                        <w:t>.</w:t>
+                      </w:r>
+                      <w:r>
+                        <w:rPr>
+                          <w:sz w:val="20"/>
+                          <w:szCs w:val="20"/>
+                        </w:rPr>
+                        <w:t>utils.</w:t>
+                      </w:r>
+                      <w:r>
+                        <w:rPr>
+                          <w:sz w:val="20"/>
+                          <w:szCs w:val="20"/>
+                        </w:rPr>
+                        <w:t>spectrum</w:t>
                       </w:r>
                       <w:proofErr w:type="gramEnd"/>
                       <w:r>
@@ -1544,16 +1628,16 @@
         <mc:AlternateContent>
           <mc:Choice Requires="wps">
             <w:drawing>
-              <wp:anchor distT="45720" distB="45720" distL="114300" distR="114300" simplePos="0" relativeHeight="251696128" behindDoc="1" locked="0" layoutInCell="1" allowOverlap="1" wp14:anchorId="4C4C8A7A" wp14:editId="2F69461C">
+              <wp:anchor distT="45720" distB="45720" distL="114300" distR="114300" simplePos="0" relativeHeight="251696128" behindDoc="1" locked="0" layoutInCell="1" allowOverlap="1" wp14:anchorId="4C4C8A7A" wp14:editId="725E5DF1">
                 <wp:simplePos x="0" y="0"/>
                 <wp:positionH relativeFrom="margin">
-                  <wp:align>left</wp:align>
+                  <wp:align>right</wp:align>
                 </wp:positionH>
                 <wp:positionV relativeFrom="paragraph">
                   <wp:posOffset>623570</wp:posOffset>
                 </wp:positionV>
-                <wp:extent cx="5499100" cy="1404620"/>
-                <wp:effectExtent l="0" t="0" r="6350" b="6985"/>
+                <wp:extent cx="5734050" cy="1404620"/>
+                <wp:effectExtent l="0" t="0" r="0" b="6985"/>
                 <wp:wrapSquare wrapText="bothSides"/>
                 <wp:docPr id="217665091" name="Text Box 2"/>
                 <wp:cNvGraphicFramePr>
@@ -1568,7 +1652,7 @@
                       <wps:spPr bwMode="auto">
                         <a:xfrm>
                           <a:off x="0" y="0"/>
-                          <a:ext cx="5499100" cy="1404620"/>
+                          <a:ext cx="5734050" cy="1404620"/>
                         </a:xfrm>
                         <a:prstGeom prst="rect">
                           <a:avLst/>
@@ -1652,11 +1736,7 @@
           </mc:Choice>
           <mc:Fallback>
             <w:pict>
-              <v:shapetype w14:anchorId="4C4C8A7A" id="_x0000_t202" coordsize="21600,21600" o:spt="202" path="m,l,21600r21600,l21600,xe">
-                <v:stroke joinstyle="miter"/>
-                <v:path gradientshapeok="t" o:connecttype="rect"/>
-              </v:shapetype>
-              <v:shape id="_x0000_s1029" type="#_x0000_t202" style="position:absolute;left:0;text-align:left;margin-left:0;margin-top:49.1pt;width:433pt;height:110.6pt;z-index:-251620352;visibility:visible;mso-wrap-style:square;mso-width-percent:0;mso-height-percent:200;mso-wrap-distance-left:9pt;mso-wrap-distance-top:3.6pt;mso-wrap-distance-right:9pt;mso-wrap-distance-bottom:3.6pt;mso-position-horizontal:left;mso-position-horizontal-relative:margin;mso-position-vertical:absolute;mso-position-vertical-relative:text;mso-width-percent:0;mso-height-percent:200;mso-width-relative:margin;mso-height-relative:margin;v-text-anchor:top" o:gfxdata="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" fillcolor="#eeece1 [3214]" stroked="f">
+              <v:shape w14:anchorId="4C4C8A7A" id="_x0000_s1029" type="#_x0000_t202" style="position:absolute;left:0;text-align:left;margin-left:400.3pt;margin-top:49.1pt;width:451.5pt;height:110.6pt;z-index:-251620352;visibility:visible;mso-wrap-style:square;mso-width-percent:0;mso-height-percent:200;mso-wrap-distance-left:9pt;mso-wrap-distance-top:3.6pt;mso-wrap-distance-right:9pt;mso-wrap-distance-bottom:3.6pt;mso-position-horizontal:right;mso-position-horizontal-relative:margin;mso-position-vertical:absolute;mso-position-vertical-relative:text;mso-width-percent:0;mso-height-percent:200;mso-width-relative:margin;mso-height-relative:margin;v-text-anchor:top" o:gfxdata="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" fillcolor="#eeece1 [3214]" stroked="f">
                 <v:textbox style="mso-fit-shape-to-text:t">
                   <w:txbxContent>
                     <w:p>
@@ -1805,7 +1885,21 @@
                                 <w:sz w:val="20"/>
                                 <w:szCs w:val="20"/>
                               </w:rPr>
-                              <w:t>hsr.spectrum</w:t>
+                              <w:t>hsr</w:t>
+                            </w:r>
+                            <w:r>
+                              <w:rPr>
+                                <w:sz w:val="20"/>
+                                <w:szCs w:val="20"/>
+                              </w:rPr>
+                              <w:t>1.utils</w:t>
+                            </w:r>
+                            <w:r>
+                              <w:rPr>
+                                <w:sz w:val="20"/>
+                                <w:szCs w:val="20"/>
+                              </w:rPr>
+                              <w:t>.spectrum</w:t>
                             </w:r>
                             <w:proofErr w:type="gramEnd"/>
                             <w:r>
@@ -1821,6 +1915,46 @@
                                 <w:szCs w:val="20"/>
                               </w:rPr>
                               <w:t>raw_data</w:t>
+                            </w:r>
+                            <w:r>
+                              <w:rPr>
+                                <w:sz w:val="20"/>
+                                <w:szCs w:val="20"/>
+                              </w:rPr>
+                              <w:t xml:space="preserve">, </w:t>
+                            </w:r>
+                          </w:p>
+                          <w:p>
+                            <w:pPr>
+                              <w:pStyle w:val="code"/>
+                              <w:ind w:left="4320"/>
+                              <w:rPr>
+                                <w:sz w:val="20"/>
+                                <w:szCs w:val="20"/>
+                              </w:rPr>
+                            </w:pPr>
+                            <w:r>
+                              <w:rPr>
+                                <w:sz w:val="20"/>
+                                <w:szCs w:val="20"/>
+                              </w:rPr>
+                              <w:t xml:space="preserve">     calibrations_filepath</w:t>
+                            </w:r>
+                            <w:proofErr w:type="gramStart"/>
+                            <w:r>
+                              <w:rPr>
+                                <w:sz w:val="20"/>
+                                <w:szCs w:val="20"/>
+                              </w:rPr>
+                              <w:t>=”cal.txt</w:t>
+                            </w:r>
+                            <w:proofErr w:type="gramEnd"/>
+                            <w:r>
+                              <w:rPr>
+                                <w:sz w:val="20"/>
+                                <w:szCs w:val="20"/>
+                              </w:rPr>
+                              <w:t>”</w:t>
                             </w:r>
                             <w:r>
                               <w:rPr>
@@ -1873,7 +2007,21 @@
                           <w:sz w:val="20"/>
                           <w:szCs w:val="20"/>
                         </w:rPr>
-                        <w:t>hsr.spectrum</w:t>
+                        <w:t>hsr</w:t>
+                      </w:r>
+                      <w:r>
+                        <w:rPr>
+                          <w:sz w:val="20"/>
+                          <w:szCs w:val="20"/>
+                        </w:rPr>
+                        <w:t>1.utils</w:t>
+                      </w:r>
+                      <w:r>
+                        <w:rPr>
+                          <w:sz w:val="20"/>
+                          <w:szCs w:val="20"/>
+                        </w:rPr>
+                        <w:t>.spectrum</w:t>
                       </w:r>
                       <w:proofErr w:type="gramEnd"/>
                       <w:r>
@@ -1889,6 +2037,46 @@
                           <w:szCs w:val="20"/>
                         </w:rPr>
                         <w:t>raw_data</w:t>
+                      </w:r>
+                      <w:r>
+                        <w:rPr>
+                          <w:sz w:val="20"/>
+                          <w:szCs w:val="20"/>
+                        </w:rPr>
+                        <w:t xml:space="preserve">, </w:t>
+                      </w:r>
+                    </w:p>
+                    <w:p>
+                      <w:pPr>
+                        <w:pStyle w:val="code"/>
+                        <w:ind w:left="4320"/>
+                        <w:rPr>
+                          <w:sz w:val="20"/>
+                          <w:szCs w:val="20"/>
+                        </w:rPr>
+                      </w:pPr>
+                      <w:r>
+                        <w:rPr>
+                          <w:sz w:val="20"/>
+                          <w:szCs w:val="20"/>
+                        </w:rPr>
+                        <w:t xml:space="preserve">     calibrations_filepath</w:t>
+                      </w:r>
+                      <w:proofErr w:type="gramStart"/>
+                      <w:r>
+                        <w:rPr>
+                          <w:sz w:val="20"/>
+                          <w:szCs w:val="20"/>
+                        </w:rPr>
+                        <w:t>=”cal.txt</w:t>
+                      </w:r>
+                      <w:proofErr w:type="gramEnd"/>
+                      <w:r>
+                        <w:rPr>
+                          <w:sz w:val="20"/>
+                          <w:szCs w:val="20"/>
+                        </w:rPr>
+                        <w:t>”</w:t>
                       </w:r>
                       <w:r>
                         <w:rPr>
@@ -1919,6 +2107,7 @@
         </w:numPr>
       </w:pPr>
       <w:r>
+        <w:lastRenderedPageBreak/>
         <w:t xml:space="preserve">Run </w:t>
       </w:r>
       <w:hyperlink w:anchor="_find_all_calibrations" w:history="1">
@@ -1961,7 +2150,6 @@
           <w:rFonts w:asciiTheme="majorHAnsi" w:hAnsiTheme="majorHAnsi" w:cstheme="majorHAnsi"/>
           <w:noProof/>
         </w:rPr>
-        <w:lastRenderedPageBreak/>
         <mc:AlternateContent>
           <mc:Choice Requires="wps">
             <w:drawing>
@@ -2629,7 +2817,11 @@
       </w:r>
       <w:proofErr w:type="spellEnd"/>
       <w:r>
-        <w:t xml:space="preserve">. When finding a linear calibration for a segment, the program tries many combinations of c0 and c1 within c0_lim and c1_lim of the previous segment’s c0 and c1 values. The </w:t>
+        <w:t xml:space="preserve">. When finding a linear calibration for a segment, the program tries many combinations of c0 and c1 within c0_lim and c1_lim of the </w:t>
+      </w:r>
+      <w:r>
+        <w:lastRenderedPageBreak/>
+        <w:t xml:space="preserve">previous segment’s c0 and c1 values. The </w:t>
       </w:r>
       <w:r>
         <w:t xml:space="preserve">quality of the </w:t>
@@ -2652,11 +2844,7 @@
       </w:r>
       <w:proofErr w:type="spellEnd"/>
       <w:r>
-        <w:t xml:space="preserve">. This means that when dips are well matched, high values will be </w:t>
-      </w:r>
-      <w:r>
-        <w:lastRenderedPageBreak/>
-        <w:t xml:space="preserve">multiplied by high values, resulting in a high fit quality. The pair of c0 and c1 values that produce the highest fit quality are used as this segment’s linear calibration. The starting point for each segment’s linear calibration is the c0 and c1 values from the </w:t>
+        <w:t xml:space="preserve">. This means that when dips are well matched, high values will be multiplied by high values, resulting in a high fit quality. The pair of c0 and c1 values that produce the highest fit quality are used as this segment’s linear calibration. The starting point for each segment’s linear calibration is the c0 and c1 values from the </w:t>
       </w:r>
       <w:r>
         <w:t>neighbouring</w:t>
@@ -2867,6 +3055,7 @@
         </w:numPr>
       </w:pPr>
       <w:r>
+        <w:lastRenderedPageBreak/>
         <w:t xml:space="preserve">Tested calibration </w:t>
       </w:r>
       <w:proofErr w:type="gramStart"/>
@@ -2890,7 +3079,6 @@
       <w:bookmarkEnd w:id="11"/>
       <w:bookmarkEnd w:id="12"/>
       <w:r>
-        <w:lastRenderedPageBreak/>
         <w:t>All Calibrations</w:t>
       </w:r>
     </w:p>

</xml_diff>

<commit_message>
updating documentation, removing redundant parameters, bugfixing
</commit_message>
<xml_diff>
--- a/Wavelength calibration user manual.docx
+++ b/Wavelength calibration user manual.docx
@@ -261,14 +261,12 @@
         </w:numPr>
       </w:pPr>
       <w:hyperlink w:anchor="_default_calibration" w:history="1">
-        <w:proofErr w:type="spellStart"/>
         <w:r>
           <w:rPr>
             <w:rStyle w:val="Hyperlink"/>
           </w:rPr>
           <w:t>default_calibration</w:t>
         </w:r>
-        <w:proofErr w:type="spellEnd"/>
       </w:hyperlink>
     </w:p>
     <w:p>
@@ -280,14 +278,12 @@
         </w:numPr>
       </w:pPr>
       <w:hyperlink w:anchor="_reference_dip_locations" w:history="1">
-        <w:proofErr w:type="spellStart"/>
         <w:r>
           <w:rPr>
             <w:rStyle w:val="Hyperlink"/>
           </w:rPr>
           <w:t>reference_dip_locations</w:t>
         </w:r>
-        <w:proofErr w:type="spellEnd"/>
       </w:hyperlink>
     </w:p>
     <w:p>
@@ -299,14 +295,12 @@
         </w:numPr>
       </w:pPr>
       <w:hyperlink w:anchor="_num_dips" w:history="1">
-        <w:proofErr w:type="spellStart"/>
         <w:r>
           <w:rPr>
             <w:rStyle w:val="Hyperlink"/>
           </w:rPr>
           <w:t>num_dips</w:t>
         </w:r>
-        <w:proofErr w:type="spellEnd"/>
       </w:hyperlink>
     </w:p>
     <w:p>
@@ -318,14 +312,12 @@
         </w:numPr>
       </w:pPr>
       <w:hyperlink w:anchor="_centre_point" w:history="1">
-        <w:proofErr w:type="spellStart"/>
         <w:r>
           <w:rPr>
             <w:rStyle w:val="Hyperlink"/>
           </w:rPr>
           <w:t>centre_point</w:t>
         </w:r>
-        <w:proofErr w:type="spellEnd"/>
       </w:hyperlink>
     </w:p>
     <w:p>
@@ -337,14 +329,12 @@
         </w:numPr>
       </w:pPr>
       <w:hyperlink w:anchor="_dist_from_centre" w:history="1">
-        <w:proofErr w:type="spellStart"/>
         <w:r>
           <w:rPr>
             <w:rStyle w:val="Hyperlink"/>
           </w:rPr>
           <w:t>dist_from_centre</w:t>
         </w:r>
-        <w:proofErr w:type="spellEnd"/>
       </w:hyperlink>
     </w:p>
     <w:p>
@@ -441,14 +431,12 @@
         </w:numPr>
       </w:pPr>
       <w:hyperlink w:anchor="_left_cutoff" w:history="1">
-        <w:proofErr w:type="spellStart"/>
         <w:r>
           <w:rPr>
             <w:rStyle w:val="Hyperlink"/>
           </w:rPr>
           <w:t>left_cutoff</w:t>
         </w:r>
-        <w:proofErr w:type="spellEnd"/>
       </w:hyperlink>
     </w:p>
     <w:p>
@@ -460,14 +448,12 @@
         </w:numPr>
       </w:pPr>
       <w:hyperlink w:anchor="_num_reference_dips" w:history="1">
-        <w:proofErr w:type="spellStart"/>
         <w:r>
           <w:rPr>
             <w:rStyle w:val="Hyperlink"/>
           </w:rPr>
           <w:t>num_reference_dips</w:t>
         </w:r>
-        <w:proofErr w:type="spellEnd"/>
       </w:hyperlink>
     </w:p>
     <w:p>
@@ -606,14 +592,12 @@
         </w:numPr>
       </w:pPr>
       <w:hyperlink w:anchor="_find_all_calibrations" w:history="1">
-        <w:proofErr w:type="spellStart"/>
         <w:r>
           <w:rPr>
             <w:rStyle w:val="Hyperlink"/>
           </w:rPr>
           <w:t>find_all_calibrations</w:t>
         </w:r>
-        <w:proofErr w:type="spellEnd"/>
       </w:hyperlink>
     </w:p>
     <w:p>
@@ -625,14 +609,12 @@
         </w:numPr>
       </w:pPr>
       <w:hyperlink w:anchor="_plot_calibration" w:history="1">
-        <w:proofErr w:type="spellStart"/>
         <w:r>
           <w:rPr>
             <w:rStyle w:val="Hyperlink"/>
           </w:rPr>
           <w:t>plot_calibration</w:t>
         </w:r>
-        <w:proofErr w:type="spellEnd"/>
       </w:hyperlink>
     </w:p>
     <w:p>
@@ -644,14 +626,12 @@
         </w:numPr>
       </w:pPr>
       <w:hyperlink w:anchor="_plot_calibration_wide" w:history="1">
-        <w:proofErr w:type="spellStart"/>
         <w:r>
           <w:rPr>
             <w:rStyle w:val="Hyperlink"/>
           </w:rPr>
           <w:t>plot_calibration_wide</w:t>
         </w:r>
-        <w:proofErr w:type="spellEnd"/>
       </w:hyperlink>
     </w:p>
     <w:p/>
@@ -774,23 +754,7 @@
                                 <w:sz w:val="20"/>
                                 <w:szCs w:val="20"/>
                               </w:rPr>
-                              <w:t>.read_</w:t>
-                            </w:r>
-                            <w:proofErr w:type="gramStart"/>
-                            <w:r>
-                              <w:rPr>
-                                <w:sz w:val="20"/>
-                                <w:szCs w:val="20"/>
-                              </w:rPr>
-                              <w:t>txt.read</w:t>
-                            </w:r>
-                            <w:proofErr w:type="gramEnd"/>
-                            <w:r>
-                              <w:rPr>
-                                <w:sz w:val="20"/>
-                                <w:szCs w:val="20"/>
-                              </w:rPr>
-                              <w:t>_raw_pixels(data_file)</w:t>
+                              <w:t>.read_txt.read_raw_pixels(data_file)</w:t>
                             </w:r>
                           </w:p>
                         </w:txbxContent>
@@ -961,15 +925,7 @@
                                 <w:sz w:val="20"/>
                                 <w:szCs w:val="20"/>
                               </w:rPr>
-                              <w:t xml:space="preserve">dataset = </w:t>
-                            </w:r>
-                            <w:proofErr w:type="gramStart"/>
-                            <w:r>
-                              <w:rPr>
-                                <w:sz w:val="20"/>
-                                <w:szCs w:val="20"/>
-                              </w:rPr>
-                              <w:t>hsr</w:t>
+                              <w:t>dataset = hsr</w:t>
                             </w:r>
                             <w:r>
                               <w:rPr>
@@ -997,15 +953,7 @@
                                 <w:sz w:val="20"/>
                                 <w:szCs w:val="20"/>
                               </w:rPr>
-                              <w:t>spectrum</w:t>
-                            </w:r>
-                            <w:proofErr w:type="gramEnd"/>
-                            <w:r>
-                              <w:rPr>
-                                <w:sz w:val="20"/>
-                                <w:szCs w:val="20"/>
-                              </w:rPr>
-                              <w:t>.RawDataset(pixel_dataset, spectrum_type="pixel")</w:t>
+                              <w:t>spectrum.RawDataset(pixel_dataset, spectrum_type="pixel")</w:t>
                             </w:r>
                           </w:p>
                         </w:txbxContent>
@@ -1134,27 +1082,7 @@
           <w:sz w:val="22"/>
           <w:szCs w:val="22"/>
         </w:rPr>
-        <w:t>, using the pixel dataset, and specify spectrum_type</w:t>
-      </w:r>
-      <w:proofErr w:type="gramStart"/>
-      <w:r>
-        <w:rPr>
-          <w:rFonts w:asciiTheme="majorHAnsi" w:hAnsiTheme="majorHAnsi" w:cstheme="majorHAnsi"/>
-          <w:color w:val="000000"/>
-          <w:sz w:val="22"/>
-          <w:szCs w:val="22"/>
-        </w:rPr>
-        <w:t>=”pixel</w:t>
-      </w:r>
-      <w:proofErr w:type="gramEnd"/>
-      <w:r>
-        <w:rPr>
-          <w:rFonts w:asciiTheme="majorHAnsi" w:hAnsiTheme="majorHAnsi" w:cstheme="majorHAnsi"/>
-          <w:color w:val="000000"/>
-          <w:sz w:val="22"/>
-          <w:szCs w:val="22"/>
-        </w:rPr>
-        <w:t>”.</w:t>
+        <w:t>, using the pixel dataset, and specify spectrum_type=”pixel”.</w:t>
       </w:r>
     </w:p>
     <w:p>
@@ -1235,23 +1163,7 @@
                                 <w:sz w:val="20"/>
                                 <w:szCs w:val="20"/>
                               </w:rPr>
-                              <w:t xml:space="preserve">new_cals = </w:t>
-                            </w:r>
-                            <w:proofErr w:type="gramStart"/>
-                            <w:r>
-                              <w:rPr>
-                                <w:sz w:val="20"/>
-                                <w:szCs w:val="20"/>
-                              </w:rPr>
-                              <w:t>dataset.find</w:t>
-                            </w:r>
-                            <w:proofErr w:type="gramEnd"/>
-                            <w:r>
-                              <w:rPr>
-                                <w:sz w:val="20"/>
-                                <w:szCs w:val="20"/>
-                              </w:rPr>
-                              <w:t>_all_calibrations(file_output=output_file,</w:t>
+                              <w:t>new_cals = dataset.find_all_calibrations(file_output=output_file,</w:t>
                             </w:r>
                             <w:r>
                               <w:rPr>
@@ -1512,7 +1424,6 @@
         <w:t xml:space="preserve">Run </w:t>
       </w:r>
       <w:hyperlink w:anchor="_find_all_calibrations" w:history="1">
-        <w:proofErr w:type="gramStart"/>
         <w:r>
           <w:rPr>
             <w:rStyle w:val="Hyperlink"/>
@@ -1520,17 +1431,7 @@
             <w:sz w:val="22"/>
             <w:szCs w:val="22"/>
           </w:rPr>
-          <w:t>dataset.find</w:t>
-        </w:r>
-        <w:proofErr w:type="gramEnd"/>
-        <w:r>
-          <w:rPr>
-            <w:rStyle w:val="Hyperlink"/>
-            <w:rFonts w:asciiTheme="majorHAnsi" w:hAnsiTheme="majorHAnsi" w:cstheme="majorHAnsi"/>
-            <w:sz w:val="22"/>
-            <w:szCs w:val="22"/>
-          </w:rPr>
-          <w:t>_all_calibrations</w:t>
+          <w:t>dataset.find_all_calibrations</w:t>
         </w:r>
       </w:hyperlink>
       <w:r>
@@ -1566,27 +1467,7 @@
           <w:sz w:val="22"/>
           <w:szCs w:val="22"/>
         </w:rPr>
-        <w:t>The found calibrations are stored in the file given at file_</w:t>
-      </w:r>
-      <w:proofErr w:type="gramStart"/>
-      <w:r>
-        <w:rPr>
-          <w:rFonts w:asciiTheme="majorHAnsi" w:hAnsiTheme="majorHAnsi" w:cstheme="majorHAnsi"/>
-          <w:color w:val="000000"/>
-          <w:sz w:val="22"/>
-          <w:szCs w:val="22"/>
-        </w:rPr>
-        <w:t>output, and</w:t>
-      </w:r>
-      <w:proofErr w:type="gramEnd"/>
-      <w:r>
-        <w:rPr>
-          <w:rFonts w:asciiTheme="majorHAnsi" w:hAnsiTheme="majorHAnsi" w:cstheme="majorHAnsi"/>
-          <w:color w:val="000000"/>
-          <w:sz w:val="22"/>
-          <w:szCs w:val="22"/>
-        </w:rPr>
-        <w:t xml:space="preserve"> are also stored in the new_cals variable.</w:t>
+        <w:t>The found calibrations are stored in the file given at file_output, and are also stored in the new_cals variable.</w:t>
       </w:r>
     </w:p>
     <w:p>
@@ -1698,23 +1579,7 @@
                                 <w:sz w:val="20"/>
                                 <w:szCs w:val="20"/>
                               </w:rPr>
-                              <w:t xml:space="preserve">raw_data = </w:t>
-                            </w:r>
-                            <w:proofErr w:type="gramStart"/>
-                            <w:r>
-                              <w:rPr>
-                                <w:sz w:val="20"/>
-                                <w:szCs w:val="20"/>
-                              </w:rPr>
-                              <w:t>db.load</w:t>
-                            </w:r>
-                            <w:proofErr w:type="gramEnd"/>
-                            <w:r>
-                              <w:rPr>
-                                <w:sz w:val="20"/>
-                                <w:szCs w:val="20"/>
-                              </w:rPr>
-                              <w:t>_raw()</w:t>
+                              <w:t>raw_data = db.load_raw()</w:t>
                             </w:r>
                           </w:p>
                         </w:txbxContent>
@@ -1796,15 +1661,7 @@
         </mc:AlternateContent>
       </w:r>
       <w:r>
-        <w:t xml:space="preserve">Fetch the data. It should be in a </w:t>
-      </w:r>
-      <w:proofErr w:type="gramStart"/>
-      <w:r>
-        <w:t>pandas DataFrame</w:t>
-      </w:r>
-      <w:proofErr w:type="gramEnd"/>
-      <w:r>
-        <w:t xml:space="preserve"> with one column for each channel, one row for each reading and the spectra should be stored in numpy float arrays. This is an example of loading from a database.</w:t>
+        <w:t>Fetch the data. It should be in a pandas DataFrame with one column for each channel, one row for each reading and the spectra should be stored in numpy float arrays. This is an example of loading from a database.</w:t>
       </w:r>
     </w:p>
     <w:p>
@@ -1877,15 +1734,7 @@
                                 <w:sz w:val="20"/>
                                 <w:szCs w:val="20"/>
                               </w:rPr>
-                              <w:t xml:space="preserve">dataset = </w:t>
-                            </w:r>
-                            <w:proofErr w:type="gramStart"/>
-                            <w:r>
-                              <w:rPr>
-                                <w:sz w:val="20"/>
-                                <w:szCs w:val="20"/>
-                              </w:rPr>
-                              <w:t>hsr</w:t>
+                              <w:t>dataset = hsr</w:t>
                             </w:r>
                             <w:r>
                               <w:rPr>
@@ -1899,15 +1748,7 @@
                                 <w:sz w:val="20"/>
                                 <w:szCs w:val="20"/>
                               </w:rPr>
-                              <w:t>.spectrum</w:t>
-                            </w:r>
-                            <w:proofErr w:type="gramEnd"/>
-                            <w:r>
-                              <w:rPr>
-                                <w:sz w:val="20"/>
-                                <w:szCs w:val="20"/>
-                              </w:rPr>
-                              <w:t>.RawDataset(</w:t>
+                              <w:t>.spectrum.RawDataset(</w:t>
                             </w:r>
                             <w:r>
                               <w:rPr>
@@ -1938,23 +1779,7 @@
                                 <w:sz w:val="20"/>
                                 <w:szCs w:val="20"/>
                               </w:rPr>
-                              <w:t xml:space="preserve">     calibrations_filepath</w:t>
-                            </w:r>
-                            <w:proofErr w:type="gramStart"/>
-                            <w:r>
-                              <w:rPr>
-                                <w:sz w:val="20"/>
-                                <w:szCs w:val="20"/>
-                              </w:rPr>
-                              <w:t>=”cal.txt</w:t>
-                            </w:r>
-                            <w:proofErr w:type="gramEnd"/>
-                            <w:r>
-                              <w:rPr>
-                                <w:sz w:val="20"/>
-                                <w:szCs w:val="20"/>
-                              </w:rPr>
-                              <w:t>”</w:t>
+                              <w:t xml:space="preserve">     calibrations_filepath=”cal.txt”</w:t>
                             </w:r>
                             <w:r>
                               <w:rPr>
@@ -2207,23 +2032,7 @@
                                 <w:sz w:val="20"/>
                                 <w:szCs w:val="20"/>
                               </w:rPr>
-                              <w:t xml:space="preserve">new_cals = </w:t>
-                            </w:r>
-                            <w:proofErr w:type="gramStart"/>
-                            <w:r>
-                              <w:rPr>
-                                <w:sz w:val="20"/>
-                                <w:szCs w:val="20"/>
-                              </w:rPr>
-                              <w:t>dataset.find</w:t>
-                            </w:r>
-                            <w:proofErr w:type="gramEnd"/>
-                            <w:r>
-                              <w:rPr>
-                                <w:sz w:val="20"/>
-                                <w:szCs w:val="20"/>
-                              </w:rPr>
-                              <w:t>_all_calibrations(file_output=output_file,</w:t>
+                              <w:t>new_cals = dataset.find_all_calibrations(file_output=output_file,</w:t>
                             </w:r>
                             <w:r>
                               <w:rPr>
@@ -2481,27 +2290,7 @@
           <w:sz w:val="22"/>
           <w:szCs w:val="22"/>
         </w:rPr>
-        <w:t>The found calibrations are stored in the file given at file_</w:t>
-      </w:r>
-      <w:proofErr w:type="gramStart"/>
-      <w:r>
-        <w:rPr>
-          <w:rFonts w:asciiTheme="majorHAnsi" w:hAnsiTheme="majorHAnsi" w:cstheme="majorHAnsi"/>
-          <w:color w:val="000000"/>
-          <w:sz w:val="22"/>
-          <w:szCs w:val="22"/>
-        </w:rPr>
-        <w:t>output, and</w:t>
-      </w:r>
-      <w:proofErr w:type="gramEnd"/>
-      <w:r>
-        <w:rPr>
-          <w:rFonts w:asciiTheme="majorHAnsi" w:hAnsiTheme="majorHAnsi" w:cstheme="majorHAnsi"/>
-          <w:color w:val="000000"/>
-          <w:sz w:val="22"/>
-          <w:szCs w:val="22"/>
-        </w:rPr>
-        <w:t xml:space="preserve"> are also stored in the new_cals variable.</w:t>
+        <w:t>The found calibrations are stored in the file given at file_output, and are also stored in the new_cals variable.</w:t>
       </w:r>
     </w:p>
     <w:p>
@@ -2534,15 +2323,7 @@
     </w:p>
     <w:p>
       <w:r>
-        <w:t xml:space="preserve">To use a different reference spectrum, you can pass it into </w:t>
-      </w:r>
-      <w:proofErr w:type="gramStart"/>
-      <w:r>
-        <w:t>dataset.find</w:t>
-      </w:r>
-      <w:proofErr w:type="gramEnd"/>
-      <w:r>
-        <w:t xml:space="preserve">_all_calibrations directly as an 801-float long numpy array, or pass in the file location where it is stored. This file must be either a </w:t>
+        <w:t xml:space="preserve">To use a different reference spectrum, you can pass it into dataset.find_all_calibrations directly as an 801-float long numpy array, or pass in the file location where it is stored. This file must be either a </w:t>
       </w:r>
       <w:hyperlink w:anchor="_Simple_list" w:history="1">
         <w:r>
@@ -2633,21 +2414,12 @@
                                 <w:szCs w:val="20"/>
                               </w:rPr>
                             </w:pPr>
-                            <w:proofErr w:type="gramStart"/>
                             <w:r>
                               <w:rPr>
                                 <w:sz w:val="20"/>
                                 <w:szCs w:val="20"/>
                               </w:rPr>
-                              <w:t>dataset.find</w:t>
-                            </w:r>
-                            <w:proofErr w:type="gramEnd"/>
-                            <w:r>
-                              <w:rPr>
-                                <w:sz w:val="20"/>
-                                <w:szCs w:val="20"/>
-                              </w:rPr>
-                              <w:t>_all_calibrations(reference_filepath="spectra/TAOR_reference.txt", find_peaks=True)</w:t>
+                              <w:t>dataset.find_all_calibrations(reference_filepath="spectra/TAOR_reference.txt", find_peaks=True)</w:t>
                             </w:r>
                           </w:p>
                         </w:txbxContent>
@@ -2764,15 +2536,7 @@
         <w:t xml:space="preserve">A “weighted spectrum” is generated from the measured dataset. This is calculated by finding the wavelength and prominence of the n largest peaks and adding the prominence to a total for each wavelength. The result of this over a dataset is that </w:t>
       </w:r>
       <w:r>
-        <w:t xml:space="preserve">the weighted spectrum will have a few tall and very narrow </w:t>
-      </w:r>
-      <w:proofErr w:type="gramStart"/>
-      <w:r>
-        <w:t>peaks(</w:t>
-      </w:r>
-      <w:proofErr w:type="gramEnd"/>
-      <w:r>
-        <w:t>usually 1-2 nm wide) with the taller ones being more common and/or more prominent. The same process is applied to the reference spectrum, but as there is only 1 spectrum to look at, only the peaks’ prominence has any effect on the reference weighted spectrum.</w:t>
+        <w:t>the weighted spectrum will have a few tall and very narrow peaks(usually 1-2 nm wide) with the taller ones being more common and/or more prominent. The same process is applied to the reference spectrum, but as there is only 1 spectrum to look at, only the peaks’ prominence has any effect on the reference weighted spectrum.</w:t>
       </w:r>
     </w:p>
     <w:p>
@@ -2793,31 +2557,13 @@
         <w:t xml:space="preserve"> </w:t>
       </w:r>
       <w:r>
-        <w:t xml:space="preserve">(c1*measured + c0 = </w:t>
-      </w:r>
-      <w:proofErr w:type="spellStart"/>
-      <w:r>
-        <w:t>new_measured</w:t>
-      </w:r>
-      <w:proofErr w:type="spellEnd"/>
-      <w:r>
-        <w:t xml:space="preserve">) is applied to each measured segment to try and match the peaks together. The first segment covers the wavelengths from </w:t>
-      </w:r>
-      <w:proofErr w:type="spellStart"/>
+        <w:t xml:space="preserve">(c1*measured + c0 = new_measured) is applied to each measured segment to try and match the peaks together. The first segment covers the wavelengths from </w:t>
+      </w:r>
       <w:r>
         <w:t>centre_point-dist_from_centre</w:t>
       </w:r>
-      <w:proofErr w:type="spellEnd"/>
-      <w:r>
-        <w:t xml:space="preserve"> to </w:t>
-      </w:r>
-      <w:proofErr w:type="spellStart"/>
-      <w:r>
-        <w:t>centre_point+dist_from_centre</w:t>
-      </w:r>
-      <w:proofErr w:type="spellEnd"/>
-      <w:r>
-        <w:t xml:space="preserve">. When finding a linear calibration for a segment, the program tries many combinations of c0 and c1 within c0_lim and c1_lim of the </w:t>
+      <w:r>
+        <w:t xml:space="preserve"> to centre_point+dist_from_centre. When finding a linear calibration for a segment, the program tries many combinations of c0 and c1 within c0_lim and c1_lim of the </w:t>
       </w:r>
       <w:r>
         <w:lastRenderedPageBreak/>
@@ -2836,15 +2582,7 @@
         <w:t xml:space="preserve"> corresponding</w:t>
       </w:r>
       <w:r>
-        <w:t xml:space="preserve"> segment of the </w:t>
-      </w:r>
-      <w:proofErr w:type="spellStart"/>
-      <w:r>
-        <w:t>reference_spectrum</w:t>
-      </w:r>
-      <w:proofErr w:type="spellEnd"/>
-      <w:r>
-        <w:t xml:space="preserve">. This means that when dips are well matched, high values will be multiplied by high values, resulting in a high fit quality. The pair of c0 and c1 values that produce the highest fit quality are used as this segment’s linear calibration. The starting point for each segment’s linear calibration is the c0 and c1 values from the </w:t>
+        <w:t xml:space="preserve"> segment of the reference_spectrum. This means that when dips are well matched, high values will be multiplied by high values, resulting in a high fit quality. The pair of c0 and c1 values that produce the highest fit quality are used as this segment’s linear calibration. The starting point for each segment’s linear calibration is the c0 and c1 values from the </w:t>
       </w:r>
       <w:r>
         <w:t>neighbouring</w:t>
@@ -2853,15 +2591,7 @@
         <w:t xml:space="preserve"> segment, </w:t>
       </w:r>
       <w:r>
-        <w:t xml:space="preserve">starting from </w:t>
-      </w:r>
-      <w:proofErr w:type="spellStart"/>
-      <w:r>
-        <w:t>centre_point</w:t>
-      </w:r>
-      <w:proofErr w:type="spellEnd"/>
-      <w:r>
-        <w:t>, and working out to the left and then to the right. The first segment that is calibrated uses c0_init and c1_init.</w:t>
+        <w:t>starting from centre_point, and working out to the left and then to the right. The first segment that is calibrated uses c0_init and c1_init.</w:t>
       </w:r>
     </w:p>
     <w:p>
@@ -2873,29 +2603,13 @@
         </w:numPr>
       </w:pPr>
       <w:r>
-        <w:t xml:space="preserve">The weighted spectrum segments are then all </w:t>
-      </w:r>
-      <w:proofErr w:type="gramStart"/>
-      <w:r>
-        <w:t>combined together</w:t>
-      </w:r>
-      <w:proofErr w:type="gramEnd"/>
-      <w:r>
-        <w:t xml:space="preserve"> to form one weighted spectrum with several linear calibrations. Peaks in the reference spectrum are paired with peaks in the weighted spectrum, and then the linear calibration</w:t>
+        <w:t>The weighted spectrum segments are then all combined together to form one weighted spectrum with several linear calibrations. Peaks in the reference spectrum are paired with peaks in the weighted spectrum, and then the linear calibration</w:t>
       </w:r>
       <w:r>
         <w:t>, and the existing calibration</w:t>
       </w:r>
       <w:r>
-        <w:t xml:space="preserve"> is reversed, so there </w:t>
-      </w:r>
-      <w:proofErr w:type="gramStart"/>
-      <w:r>
-        <w:t>is</w:t>
-      </w:r>
-      <w:proofErr w:type="gramEnd"/>
-      <w:r>
-        <w:t xml:space="preserve"> now pairs of </w:t>
+        <w:t xml:space="preserve"> is reversed, so there is now pairs of </w:t>
       </w:r>
       <w:r>
         <w:t>pixels and wavelengths</w:t>
@@ -2935,13 +2649,8 @@
       </w:r>
     </w:p>
     <w:p>
-      <w:proofErr w:type="spellStart"/>
-      <w:r>
-        <w:t>Plot_total_output</w:t>
-      </w:r>
-      <w:proofErr w:type="spellEnd"/>
-      <w:r>
-        <w:t>: after all channels have a calibration, plots</w:t>
+      <w:r>
+        <w:t>Plot_total_output: after all channels have a calibration, plots</w:t>
       </w:r>
     </w:p>
     <w:p>
@@ -2958,13 +2667,8 @@
     </w:p>
     <w:p/>
     <w:p>
-      <w:proofErr w:type="spellStart"/>
-      <w:r>
-        <w:t>Plot_individual_results</w:t>
-      </w:r>
-      <w:proofErr w:type="spellEnd"/>
-      <w:r>
-        <w:t xml:space="preserve">: for each channel, plots </w:t>
+      <w:r>
+        <w:t xml:space="preserve">Plot_individual_results: for each channel, plots </w:t>
       </w:r>
     </w:p>
     <w:p>
@@ -2988,15 +2692,7 @@
         </w:numPr>
       </w:pPr>
       <w:r>
-        <w:t xml:space="preserve">The matched dips: a plot of </w:t>
-      </w:r>
-      <w:proofErr w:type="spellStart"/>
-      <w:r>
-        <w:t>pixel_spectrum</w:t>
-      </w:r>
-      <w:proofErr w:type="spellEnd"/>
-      <w:r>
-        <w:t xml:space="preserve"> and reference spectrum, with the dips that will be used to generate the calibration plotted as dots on the corresponding spectrum</w:t>
+        <w:t>The matched dips: a plot of pixel_spectrum and reference spectrum, with the dips that will be used to generate the calibration plotted as dots on the corresponding spectrum</w:t>
       </w:r>
     </w:p>
     <w:p>
@@ -3025,13 +2721,8 @@
     </w:p>
     <w:p/>
     <w:p>
-      <w:proofErr w:type="spellStart"/>
-      <w:r>
-        <w:t>plot_debug</w:t>
-      </w:r>
-      <w:proofErr w:type="spellEnd"/>
-      <w:r>
-        <w:t>: for each segment in each channel, plots</w:t>
+      <w:r>
+        <w:t>plot_debug: for each segment in each channel, plots</w:t>
       </w:r>
     </w:p>
     <w:p>
@@ -3056,15 +2747,7 @@
       </w:pPr>
       <w:r>
         <w:lastRenderedPageBreak/>
-        <w:t xml:space="preserve">Tested calibration </w:t>
-      </w:r>
-      <w:proofErr w:type="gramStart"/>
-      <w:r>
-        <w:t>histogram:</w:t>
-      </w:r>
-      <w:proofErr w:type="gramEnd"/>
-      <w:r>
-        <w:t xml:space="preserve"> plots all the tested stretch and shift values, with the colour of the plot representing the fit quality.</w:t>
+        <w:t>Tested calibration histogram: plots all the tested stretch and shift values, with the colour of the plot representing the fit quality.</w:t>
       </w:r>
     </w:p>
     <w:p/>
@@ -3130,13 +2813,8 @@
       </w:r>
     </w:p>
     <w:p>
-      <w:proofErr w:type="spellStart"/>
-      <w:r>
-        <w:t>Y_axis</w:t>
-      </w:r>
-      <w:proofErr w:type="spellEnd"/>
-      <w:r>
-        <w:t>: wavelength.</w:t>
+      <w:r>
+        <w:t>Y_axis: wavelength.</w:t>
       </w:r>
     </w:p>
     <w:p>
@@ -3147,15 +2825,7 @@
     <w:p/>
     <w:p>
       <w:r>
-        <w:t xml:space="preserve">Can be used to find channels that are more </w:t>
-      </w:r>
-      <w:proofErr w:type="spellStart"/>
-      <w:r>
-        <w:t>miscalibrated</w:t>
-      </w:r>
-      <w:proofErr w:type="spellEnd"/>
-      <w:r>
-        <w:t xml:space="preserve"> than the rest</w:t>
+        <w:t>Can be used to find channels that are more miscalibrated than the rest</w:t>
       </w:r>
     </w:p>
     <w:p>
@@ -3255,15 +2925,7 @@
     <w:p/>
     <w:p>
       <w:r>
-        <w:t>If the correct calibration is not found, this graph will help to find where the error is. If this graph shows corresponding dips matched closely together, then the error is probably somewhere else. If the dips are incorrectly matched, or not matched at all, then “</w:t>
-      </w:r>
-      <w:proofErr w:type="spellStart"/>
-      <w:r>
-        <w:t>plot_debug</w:t>
-      </w:r>
-      <w:proofErr w:type="spellEnd"/>
-      <w:r>
-        <w:t>=True” may be helpful.</w:t>
+        <w:t>If the correct calibration is not found, this graph will help to find where the error is. If this graph shows corresponding dips matched closely together, then the error is probably somewhere else. If the dips are incorrectly matched, or not matched at all, then “plot_debug=True” may be helpful.</w:t>
       </w:r>
     </w:p>
     <w:p/>
@@ -3691,15 +3353,7 @@
         <w:t>If the default parameters don't correctly calibrate the spectrum, they can be adjusted. Here is an overview of what each parameter does</w:t>
       </w:r>
       <w:r>
-        <w:t xml:space="preserve">. Most parameters control how the </w:t>
-      </w:r>
-      <w:proofErr w:type="spellStart"/>
-      <w:r>
-        <w:t>weighted_spectrum</w:t>
-      </w:r>
-      <w:proofErr w:type="spellEnd"/>
-      <w:r>
-        <w:t xml:space="preserve"> is created, and how the segmented linear calibration is carried out, as that is the part of the calibration that most often fails.</w:t>
+        <w:t>. Most parameters control how the weighted_spectrum is created, and how the segmented linear calibration is carried out, as that is the part of the calibration that most often fails.</w:t>
       </w:r>
     </w:p>
     <w:p>
@@ -3727,13 +3381,8 @@
           <w:numId w:val="21"/>
         </w:numPr>
       </w:pPr>
-      <w:proofErr w:type="spellStart"/>
-      <w:r>
-        <w:t>Centre_point</w:t>
-      </w:r>
-      <w:proofErr w:type="spellEnd"/>
-      <w:r>
-        <w:t xml:space="preserve"> if the most prominent dip is not around 760.</w:t>
+      <w:r>
+        <w:t>Centre_point if the most prominent dip is not around 760.</w:t>
       </w:r>
     </w:p>
     <w:p/>
@@ -3772,11 +3421,9 @@
       </w:pPr>
       <w:bookmarkStart w:id="34" w:name="_default_calibration"/>
       <w:bookmarkEnd w:id="34"/>
-      <w:proofErr w:type="spellStart"/>
       <w:r>
         <w:t>default_calibration</w:t>
       </w:r>
-      <w:proofErr w:type="spellEnd"/>
     </w:p>
     <w:p>
       <w:r>
@@ -3794,11 +3441,9 @@
       </w:pPr>
       <w:bookmarkStart w:id="35" w:name="_reference_dip_locations"/>
       <w:bookmarkEnd w:id="35"/>
-      <w:proofErr w:type="spellStart"/>
       <w:r>
         <w:t>reference_dip_locations</w:t>
       </w:r>
-      <w:proofErr w:type="spellEnd"/>
     </w:p>
     <w:p>
       <w:r>
@@ -3816,11 +3461,9 @@
       </w:pPr>
       <w:bookmarkStart w:id="36" w:name="_num_dips"/>
       <w:bookmarkEnd w:id="36"/>
-      <w:proofErr w:type="spellStart"/>
       <w:r>
         <w:t>num_dips</w:t>
       </w:r>
-      <w:proofErr w:type="spellEnd"/>
     </w:p>
     <w:p>
       <w:r>
@@ -3834,28 +3477,7 @@
     </w:p>
     <w:p>
       <w:r>
-        <w:t xml:space="preserve">If </w:t>
-      </w:r>
-      <w:proofErr w:type="spellStart"/>
-      <w:r>
-        <w:t>reference_dips_locations</w:t>
-      </w:r>
-      <w:proofErr w:type="spellEnd"/>
-      <w:r>
-        <w:t xml:space="preserve"> is provided, this parameter is ignored, and the number of </w:t>
-      </w:r>
-      <w:proofErr w:type="spellStart"/>
-      <w:proofErr w:type="gramStart"/>
-      <w:r>
-        <w:t>reference</w:t>
-      </w:r>
-      <w:proofErr w:type="gramEnd"/>
-      <w:r>
-        <w:t>_dips</w:t>
-      </w:r>
-      <w:proofErr w:type="spellEnd"/>
-      <w:r>
-        <w:t xml:space="preserve"> is used instead.</w:t>
+        <w:t>If reference_dips_locations is provided, this parameter is ignored, and the number of reference_dips is used instead.</w:t>
       </w:r>
     </w:p>
     <w:p/>
@@ -3883,11 +3505,9 @@
       <w:bookmarkStart w:id="38" w:name="_centre_point"/>
       <w:bookmarkEnd w:id="37"/>
       <w:bookmarkEnd w:id="38"/>
-      <w:proofErr w:type="spellStart"/>
       <w:r>
         <w:t>centre_point</w:t>
       </w:r>
-      <w:proofErr w:type="spellEnd"/>
     </w:p>
     <w:p>
       <w:r>
@@ -3901,23 +3521,7 @@
     </w:p>
     <w:p>
       <w:r>
-        <w:t xml:space="preserve">There can sometimes be errors when there are reference dips on either side of the border between segments when there are also not many large reference dips in the rest of either of the segments. When this is the case, the same measured dip can be used by both segments. If this happens, alter the </w:t>
-      </w:r>
-      <w:proofErr w:type="spellStart"/>
-      <w:r>
-        <w:t>centre_point</w:t>
-      </w:r>
-      <w:proofErr w:type="spellEnd"/>
-      <w:r>
-        <w:t xml:space="preserve"> and </w:t>
-      </w:r>
-      <w:proofErr w:type="spellStart"/>
-      <w:r>
-        <w:t>dist_from_centre</w:t>
-      </w:r>
-      <w:proofErr w:type="spellEnd"/>
-      <w:r>
-        <w:t xml:space="preserve"> values, or limit c0 and c1.</w:t>
+        <w:t>There can sometimes be errors when there are reference dips on either side of the border between segments when there are also not many large reference dips in the rest of either of the segments. When this is the case, the same measured dip can be used by both segments. If this happens, alter the centre_point and dist_from_centre values, or limit c0 and c1.</w:t>
       </w:r>
     </w:p>
     <w:p>
@@ -3928,11 +3532,9 @@
       <w:bookmarkStart w:id="40" w:name="_dist_from_centre"/>
       <w:bookmarkEnd w:id="39"/>
       <w:bookmarkEnd w:id="40"/>
-      <w:proofErr w:type="spellStart"/>
       <w:r>
         <w:t>dist_from_centre</w:t>
       </w:r>
-      <w:proofErr w:type="spellEnd"/>
     </w:p>
     <w:p>
       <w:r>
@@ -3941,44 +3543,12 @@
     </w:p>
     <w:p>
       <w:r>
-        <w:t xml:space="preserve">This is how </w:t>
-      </w:r>
-      <w:proofErr w:type="gramStart"/>
-      <w:r>
-        <w:t>far</w:t>
-      </w:r>
-      <w:proofErr w:type="gramEnd"/>
-      <w:r>
-        <w:t xml:space="preserve"> the edges of each segment should extend from the middle of the segment. Segments should be wide enough that there are enough reference dips to find an accurate linear </w:t>
-      </w:r>
-      <w:proofErr w:type="gramStart"/>
-      <w:r>
-        <w:t>calibration, but</w:t>
-      </w:r>
-      <w:proofErr w:type="gramEnd"/>
-      <w:r>
-        <w:t xml:space="preserve"> narrow enough that there is a linear calibration that can match all or most of the dips.</w:t>
-      </w:r>
-    </w:p>
-    <w:p>
-      <w:r>
-        <w:t xml:space="preserve">It is also important to make sure that all the biggest reference dips are included within the linear calibration, as if </w:t>
-      </w:r>
-      <w:proofErr w:type="spellStart"/>
-      <w:r>
-        <w:t>dist_from_centre</w:t>
-      </w:r>
-      <w:proofErr w:type="spellEnd"/>
-      <w:r>
-        <w:t xml:space="preserve"> is large, </w:t>
-      </w:r>
-      <w:proofErr w:type="spellStart"/>
-      <w:r>
-        <w:t>e.g</w:t>
-      </w:r>
-      <w:proofErr w:type="spellEnd"/>
-      <w:r>
-        <w:t>: 100, the first spectrum could start at 390 (as segments with a centre point outside the spectrum are not calculated) which would mean that reference dips around 380 would not be calculated accurately and the calibration would fail.</w:t>
+        <w:t>This is how far the edges of each segment should extend from the middle of the segment. Segments should be wide enough that there are enough reference dips to find an accurate linear calibration, but narrow enough that there is a linear calibration that can match all or most of the dips.</w:t>
+      </w:r>
+    </w:p>
+    <w:p>
+      <w:r>
+        <w:t>It is also important to make sure that all the biggest reference dips are included within the linear calibration, as if dist_from_centre is large, e.g: 100, the first spectrum could start at 390 (as segments with a centre point outside the spectrum are not calculated) which would mean that reference dips around 380 would not be calculated accurately and the calibration would fail.</w:t>
       </w:r>
       <w:bookmarkStart w:id="41" w:name="_acwihf3lulhh" w:colFirst="0" w:colLast="0"/>
       <w:bookmarkEnd w:id="41"/>
@@ -4007,15 +3577,7 @@
     </w:p>
     <w:p>
       <w:r>
-        <w:t xml:space="preserve">Smaller c0_lim values help make sure a segment’s calibration does not include dips from outside the segment, but if it is too low, it could exclude some data on particularly </w:t>
-      </w:r>
-      <w:proofErr w:type="spellStart"/>
-      <w:r>
-        <w:t>miscalibrated</w:t>
-      </w:r>
-      <w:proofErr w:type="spellEnd"/>
-      <w:r>
-        <w:t xml:space="preserve"> spectra. This value doesn't apply to the centre segment, which has its own parameter: init_c0_lim.</w:t>
+        <w:t>Smaller c0_lim values help make sure a segment’s calibration does not include dips from outside the segment, but if it is too low, it could exclude some data on particularly miscalibrated spectra. This value doesn't apply to the centre segment, which has its own parameter: init_c0_lim.</w:t>
       </w:r>
     </w:p>
     <w:p>
@@ -4046,13 +3608,8 @@
       </w:r>
     </w:p>
     <w:p>
-      <w:proofErr w:type="gramStart"/>
-      <w:r>
-        <w:t>Similar to</w:t>
-      </w:r>
-      <w:proofErr w:type="gramEnd"/>
-      <w:r>
-        <w:t xml:space="preserve"> c0_lim, controls the range of c1 values tested when finding linear calibrations for segments</w:t>
+      <w:r>
+        <w:t>Similar to c0_lim, controls the range of c1 values tested when finding linear calibrations for segments</w:t>
       </w:r>
     </w:p>
     <w:p>
@@ -4114,15 +3671,7 @@
     </w:p>
     <w:p>
       <w:r>
-        <w:t xml:space="preserve">The c0 limit for the centre segment. Use this parameter if the spectrum is currently very </w:t>
-      </w:r>
-      <w:proofErr w:type="spellStart"/>
-      <w:r>
-        <w:t>miscalibrated</w:t>
-      </w:r>
-      <w:proofErr w:type="spellEnd"/>
-      <w:r>
-        <w:t xml:space="preserve"> and the main dip is not being matched, or in conjunction with init_c0.</w:t>
+        <w:t>The c0 limit for the centre segment. Use this parameter if the spectrum is currently very miscalibrated and the main dip is not being matched, or in conjunction with init_c0.</w:t>
       </w:r>
     </w:p>
     <w:p>
@@ -4156,15 +3705,7 @@
         </w:r>
       </w:hyperlink>
       <w:r>
-        <w:t xml:space="preserve"> and compare original/default calibration). A single value can’t be accurately used for all channels, as they are usually all </w:t>
-      </w:r>
-      <w:proofErr w:type="spellStart"/>
-      <w:r>
-        <w:t>miscalibrated</w:t>
-      </w:r>
-      <w:proofErr w:type="spellEnd"/>
-      <w:r>
-        <w:t xml:space="preserve"> by different amounts, so it is best to keep init_c0_lim above zero, the best value will depend on how much the channels differ and how accurate init_c0 is.</w:t>
+        <w:t xml:space="preserve"> and compare original/default calibration). A single value can’t be accurately used for all channels, as they are usually all miscalibrated by different amounts, so it is best to keep init_c0_lim above zero, the best value will depend on how much the channels differ and how accurate init_c0 is.</w:t>
       </w:r>
     </w:p>
     <w:p>
@@ -4175,11 +3716,9 @@
       <w:bookmarkStart w:id="53" w:name="_left_cutoff"/>
       <w:bookmarkEnd w:id="52"/>
       <w:bookmarkEnd w:id="53"/>
-      <w:proofErr w:type="spellStart"/>
       <w:r>
         <w:t>left_cutoff</w:t>
       </w:r>
-      <w:proofErr w:type="spellEnd"/>
     </w:p>
     <w:p>
       <w:r>
@@ -4197,7 +3736,6 @@
       </w:pPr>
       <w:bookmarkStart w:id="54" w:name="_num_reference_dips"/>
       <w:bookmarkEnd w:id="54"/>
-      <w:proofErr w:type="spellStart"/>
       <w:r>
         <w:t>num_</w:t>
       </w:r>
@@ -4206,7 +3744,6 @@
         <w:t>reference_dips</w:t>
       </w:r>
       <w:bookmarkEnd w:id="55"/>
-      <w:proofErr w:type="spellEnd"/>
     </w:p>
     <w:p>
       <w:r>
@@ -4218,15 +3755,7 @@
         <w:t xml:space="preserve">The number of dips to use </w:t>
       </w:r>
       <w:r>
-        <w:t xml:space="preserve">when creating the </w:t>
-      </w:r>
-      <w:proofErr w:type="spellStart"/>
-      <w:r>
-        <w:t>weighted_reference</w:t>
-      </w:r>
-      <w:proofErr w:type="spellEnd"/>
-      <w:r>
-        <w:t xml:space="preserve"> spectrum (blue line in the segmented linear calibration graph). Selects </w:t>
+        <w:t xml:space="preserve">when creating the weighted_reference spectrum (blue line in the segmented linear calibration graph). Selects </w:t>
       </w:r>
       <w:r>
         <w:t xml:space="preserve">the largest dips, so decreasing this value can be used to filter out smaller dips so the segment calibration doesn't get confused. </w:t>
@@ -4234,15 +3763,7 @@
     </w:p>
     <w:p>
       <w:r>
-        <w:t xml:space="preserve">Increase this value if there aren't enough reference dips to get a </w:t>
-      </w:r>
-      <w:proofErr w:type="gramStart"/>
-      <w:r>
-        <w:t>good segmented</w:t>
-      </w:r>
-      <w:proofErr w:type="gramEnd"/>
-      <w:r>
-        <w:t xml:space="preserve"> calibration.</w:t>
+        <w:t>Increase this value if there aren't enough reference dips to get a good segmented calibration.</w:t>
       </w:r>
     </w:p>
     <w:p/>
@@ -4405,29 +3926,8 @@
                             <w:pPr>
                               <w:pStyle w:val="code"/>
                             </w:pPr>
-                            <w:proofErr w:type="gramStart"/>
                             <w:r>
-                              <w:t>hsr.read</w:t>
-                            </w:r>
-                            <w:proofErr w:type="gramEnd"/>
-                            <w:r>
-                              <w:t>_txt.read_raw_pixels(</w:t>
-                            </w:r>
-                            <w:proofErr w:type="spellStart"/>
-                            <w:r>
-                              <w:t>file_path</w:t>
-                            </w:r>
-                            <w:proofErr w:type="spellEnd"/>
-                            <w:r>
-                              <w:t xml:space="preserve">=None, </w:t>
-                            </w:r>
-                            <w:proofErr w:type="spellStart"/>
-                            <w:r>
-                              <w:t>skiprows</w:t>
-                            </w:r>
-                            <w:proofErr w:type="spellEnd"/>
-                            <w:r>
-                              <w:t>=2)</w:t>
+                              <w:t>hsr.read_txt.read_raw_pixels(file_path=None, skiprows=2)</w:t>
                             </w:r>
                           </w:p>
                         </w:txbxContent>
@@ -4522,13 +4022,8 @@
           <w:numId w:val="8"/>
         </w:numPr>
       </w:pPr>
-      <w:proofErr w:type="spellStart"/>
-      <w:r>
-        <w:t>file_path</w:t>
-      </w:r>
-      <w:proofErr w:type="spellEnd"/>
-      <w:r>
-        <w:t>(str): the file that will be read, if a directory, the list of files that will be read, if None, the current working directory will be used.</w:t>
+      <w:r>
+        <w:t>file_path(str): the file that will be read, if a directory, the list of files that will be read, if None, the current working directory will be used.</w:t>
       </w:r>
     </w:p>
     <w:p>
@@ -4539,19 +4034,9 @@
           <w:numId w:val="8"/>
         </w:numPr>
       </w:pPr>
-      <w:proofErr w:type="spellStart"/>
-      <w:r>
-        <w:t>Skiprows</w:t>
-      </w:r>
-      <w:proofErr w:type="spellEnd"/>
-      <w:r>
-        <w:t>(int): how many rows of metadata are at the top of the file before the column headings.</w:t>
-      </w:r>
-    </w:p>
-    <w:p>
-      <w:pPr>
-        <w:pStyle w:val="Heading1"/>
-      </w:pPr>
+      <w:r>
+        <w:t>Skiprows(int): how many rows of metadata are at the top of the file before the column headings.</w:t>
+      </w:r>
     </w:p>
     <w:p>
       <w:pPr>
@@ -4696,13 +4181,8 @@
                             <w:pPr>
                               <w:pStyle w:val="code"/>
                             </w:pPr>
-                            <w:proofErr w:type="gramStart"/>
                             <w:r>
-                              <w:t>hsr.spectrum</w:t>
-                            </w:r>
-                            <w:proofErr w:type="gramEnd"/>
-                            <w:r>
-                              <w:t>.spectrumUtils.read_simple_file(filepath)</w:t>
+                              <w:t>hsr.spectrum.spectrumUtils.read_simple_file(filepath)</w:t>
                             </w:r>
                           </w:p>
                         </w:txbxContent>
@@ -4901,18 +4381,8 @@
                             <w:pPr>
                               <w:pStyle w:val="code"/>
                             </w:pPr>
-                            <w:proofErr w:type="spellStart"/>
-                            <w:proofErr w:type="gramStart"/>
                             <w:r>
-                              <w:t>hsr.spectrum</w:t>
-                            </w:r>
-                            <w:proofErr w:type="gramEnd"/>
-                            <w:r>
-                              <w:t>.spectrumUtils.read_reference_file</w:t>
-                            </w:r>
-                            <w:proofErr w:type="spellEnd"/>
-                            <w:r>
-                              <w:t>(filepath)</w:t>
+                              <w:t>hsr.spectrum.spectrumUtils.read_reference_file(filepath)</w:t>
                             </w:r>
                           </w:p>
                         </w:txbxContent>
@@ -5028,15 +4498,7 @@
     </w:p>
     <w:p>
       <w:r>
-        <w:t xml:space="preserve">the format that the results will be stored in. contains the new calibrations found by </w:t>
-      </w:r>
-      <w:proofErr w:type="gramStart"/>
-      <w:r>
-        <w:t>dataset.find</w:t>
-      </w:r>
-      <w:proofErr w:type="gramEnd"/>
-      <w:r>
-        <w:t xml:space="preserve">_all_calibrations(). It a tab delimited cs file with one row for each channel’s calibration, and an average of the above channels. The columns are: </w:t>
+        <w:t xml:space="preserve">the format that the results will be stored in. contains the new calibrations found by dataset.find_all_calibrations(). It a tab delimited cs file with one row for each channel’s calibration, and an average of the above channels. The columns are: </w:t>
       </w:r>
     </w:p>
     <w:p>
@@ -5048,15 +4510,7 @@
         </w:numPr>
       </w:pPr>
       <w:r>
-        <w:t>the words “</w:t>
-      </w:r>
-      <w:proofErr w:type="spellStart"/>
-      <w:r>
-        <w:t>WavelengthPoly</w:t>
-      </w:r>
-      <w:proofErr w:type="spellEnd"/>
-      <w:r>
-        <w:t xml:space="preserve">”. This is to match with the existing calibration file, to make it easier to copy and paste into it from this file. </w:t>
+        <w:t xml:space="preserve">the words “WavelengthPoly”. This is to match with the existing calibration file, to make it easier to copy and paste into it from this file. </w:t>
       </w:r>
     </w:p>
     <w:p>
@@ -5137,31 +4591,7 @@
     </w:p>
     <w:p>
       <w:r>
-        <w:t xml:space="preserve">The format that the current channels’ calibration is stored in. it is a tab </w:t>
-      </w:r>
-      <w:proofErr w:type="spellStart"/>
-      <w:r>
-        <w:t>delimeted</w:t>
-      </w:r>
-      <w:proofErr w:type="spellEnd"/>
-      <w:r>
-        <w:t xml:space="preserve"> </w:t>
-      </w:r>
-      <w:proofErr w:type="spellStart"/>
-      <w:r>
-        <w:t>cvs</w:t>
-      </w:r>
-      <w:proofErr w:type="spellEnd"/>
-      <w:r>
-        <w:t xml:space="preserve"> file with several different rows. The only rows that are used in this context are those starting with </w:t>
-      </w:r>
-      <w:proofErr w:type="spellStart"/>
-      <w:r>
-        <w:t>WavelengthPoly</w:t>
-      </w:r>
-      <w:proofErr w:type="spellEnd"/>
-      <w:r>
-        <w:t xml:space="preserve">, the rest are ignored. Those rows are in the same format as the </w:t>
+        <w:t xml:space="preserve">The format that the current channels’ calibration is stored in. it is a tab delimeted cvs file with several different rows. The only rows that are used in this context are those starting with WavelengthPoly, the rest are ignored. Those rows are in the same format as the </w:t>
       </w:r>
       <w:hyperlink w:anchor="_output_file" w:history="1">
         <w:r>
@@ -5277,18 +4707,8 @@
                             <w:pPr>
                               <w:pStyle w:val="code"/>
                             </w:pPr>
-                            <w:proofErr w:type="spellStart"/>
-                            <w:proofErr w:type="gramStart"/>
                             <w:r>
-                              <w:t>hsr.spectrum</w:t>
-                            </w:r>
-                            <w:proofErr w:type="gramEnd"/>
-                            <w:r>
-                              <w:t>.spectrumUtils.read_reference_file</w:t>
-                            </w:r>
-                            <w:proofErr w:type="spellEnd"/>
-                            <w:r>
-                              <w:t>(filepath)</w:t>
+                              <w:t>hsr.spectrum.spectrumUtils.read_reference_file(filepath)</w:t>
                             </w:r>
                           </w:p>
                         </w:txbxContent>
@@ -5339,11 +4759,9 @@
           </mc:Fallback>
         </mc:AlternateContent>
       </w:r>
-      <w:proofErr w:type="spellStart"/>
       <w:r>
         <w:t>read_wavelength_polys</w:t>
       </w:r>
-      <w:proofErr w:type="spellEnd"/>
     </w:p>
     <w:p>
       <w:r>
@@ -5380,25 +4798,12 @@
           <w:numId w:val="16"/>
         </w:numPr>
       </w:pPr>
-      <w:proofErr w:type="spellStart"/>
       <w:r>
         <w:lastRenderedPageBreak/>
-        <w:t>dict</w:t>
-      </w:r>
-      <w:proofErr w:type="spellEnd"/>
-      <w:r>
-        <w:t xml:space="preserve"> that contains the calibrations for each channel. Keys are the channel names</w:t>
-      </w:r>
-      <w:r>
-        <w:t xml:space="preserve"> in the form: “</w:t>
-      </w:r>
-      <w:proofErr w:type="spellStart"/>
-      <w:r>
-        <w:t>channel_n</w:t>
-      </w:r>
-      <w:proofErr w:type="spellEnd"/>
-      <w:r>
-        <w:t>”</w:t>
+        <w:t>dict that contains the calibrations for each channel. Keys are the channel names</w:t>
+      </w:r>
+      <w:r>
+        <w:t xml:space="preserve"> in the form: “channel_n”</w:t>
       </w:r>
       <w:r>
         <w:t xml:space="preserve"> and values are lists of floats [c0, c1, c2, c3]</w:t>
@@ -5476,13 +4881,8 @@
                             <w:pPr>
                               <w:pStyle w:val="code"/>
                             </w:pPr>
-                            <w:proofErr w:type="gramStart"/>
                             <w:r>
-                              <w:t>hsr.spectrum</w:t>
-                            </w:r>
-                            <w:proofErr w:type="gramEnd"/>
-                            <w:r>
-                              <w:t xml:space="preserve">.RawDataset(dataset, calibrations=None, </w:t>
+                              <w:t xml:space="preserve">hsr.spectrum.RawDataset(dataset, calibrations=None, </w:t>
                             </w:r>
                             <w:r>
                               <w:tab/>
@@ -5523,15 +4923,7 @@
                             </w:r>
                             <w:r>
                               <w:tab/>
-                              <w:t xml:space="preserve">  </w:t>
-                            </w:r>
-                            <w:proofErr w:type="spellStart"/>
-                            <w:r>
-                              <w:t>amplitude_calibration</w:t>
-                            </w:r>
-                            <w:proofErr w:type="spellEnd"/>
-                            <w:r>
-                              <w:t>=None,</w:t>
+                              <w:t xml:space="preserve">  amplitude_calibration=None,</w:t>
                             </w:r>
                           </w:p>
                           <w:p>
@@ -5540,15 +4932,7 @@
                               <w:ind w:left="2160" w:firstLine="720"/>
                             </w:pPr>
                             <w:r>
-                              <w:t xml:space="preserve">  </w:t>
-                            </w:r>
-                            <w:proofErr w:type="spellStart"/>
-                            <w:r>
-                              <w:t>amplitude_calibration_filepath</w:t>
-                            </w:r>
-                            <w:proofErr w:type="spellEnd"/>
-                            <w:r>
-                              <w:t>=None,</w:t>
+                              <w:t xml:space="preserve">  amplitude_calibration_filepath=None,</w:t>
                             </w:r>
                           </w:p>
                           <w:p>
@@ -5557,15 +4941,7 @@
                               <w:ind w:left="2160" w:firstLine="720"/>
                             </w:pPr>
                             <w:r>
-                              <w:t xml:space="preserve">  spectrum_type</w:t>
-                            </w:r>
-                            <w:proofErr w:type="gramStart"/>
-                            <w:r>
-                              <w:t>=”wavelength</w:t>
-                            </w:r>
-                            <w:proofErr w:type="gramEnd"/>
-                            <w:r>
-                              <w:t xml:space="preserve">”) </w:t>
+                              <w:t xml:space="preserve">  spectrum_type=”wavelength”) </w:t>
                             </w:r>
                           </w:p>
                         </w:txbxContent>
@@ -5721,17 +5097,7 @@
         <w:t>da</w:t>
       </w:r>
       <w:r>
-        <w:t>taset(</w:t>
-      </w:r>
-      <w:proofErr w:type="spellStart"/>
-      <w:proofErr w:type="gramStart"/>
-      <w:r>
-        <w:t>pandas.DataFrame</w:t>
-      </w:r>
-      <w:proofErr w:type="spellEnd"/>
-      <w:proofErr w:type="gramEnd"/>
-      <w:r>
-        <w:t>) the data containing the intensity at each wavelength or pixel position. Columns are “pc_time_end_measurement”, which is the time at which the reading was taken as a String, this can have a value of None on single reading datasets. Each other column is the name of a channel. Index is a simple increasing integer index. Spectra are stored as 1D numpy arrays in the corresponding timestamp and channel</w:t>
+        <w:t>taset(pandas.DataFrame) the data containing the intensity at each wavelength or pixel position. Columns are “pc_time_end_measurement”, which is the time at which the reading was taken as a String, this can have a value of None on single reading datasets. Each other column is the name of a channel. Index is a simple increasing integer index. Spectra are stored as 1D numpy arrays in the corresponding timestamp and channel</w:t>
       </w:r>
     </w:p>
     <w:p>
@@ -5746,23 +5112,7 @@
         <w:t>c</w:t>
       </w:r>
       <w:r>
-        <w:t>alibrations(</w:t>
-      </w:r>
-      <w:proofErr w:type="spellStart"/>
-      <w:r>
-        <w:t>dict</w:t>
-      </w:r>
-      <w:proofErr w:type="spellEnd"/>
-      <w:r>
-        <w:t xml:space="preserve">): </w:t>
-      </w:r>
-      <w:proofErr w:type="spellStart"/>
-      <w:r>
-        <w:t>dict</w:t>
-      </w:r>
-      <w:proofErr w:type="spellEnd"/>
-      <w:r>
-        <w:t xml:space="preserve"> containing the</w:t>
+        <w:t>alibrations(dict): dict containing the</w:t>
       </w:r>
       <w:r>
         <w:t xml:space="preserve"> existing</w:t>
@@ -5771,15 +5121,7 @@
         <w:t xml:space="preserve"> calibration for eac</w:t>
       </w:r>
       <w:r>
-        <w:t>h channel, this is used do undo the calibration before finding a new one. Keys are strings of the channel names, values are lists of 4 floats [c0, c1, c</w:t>
-      </w:r>
-      <w:proofErr w:type="gramStart"/>
-      <w:r>
-        <w:t>2,c</w:t>
-      </w:r>
-      <w:proofErr w:type="gramEnd"/>
-      <w:r>
-        <w:t>3] corresponding to the polynomial c3x^3 + c2x^2 + c1x +c0</w:t>
+        <w:t>h channel, this is used do undo the calibration before finding a new one. Keys are strings of the channel names, values are lists of 4 floats [c0, c1, c2,c3] corresponding to the polynomial c3x^3 + c2x^2 + c1x +c0</w:t>
       </w:r>
     </w:p>
     <w:p>
@@ -5813,29 +5155,14 @@
           <w:numId w:val="9"/>
         </w:numPr>
       </w:pPr>
-      <w:proofErr w:type="spellStart"/>
-      <w:r>
-        <w:t>amplitude_calibration</w:t>
-      </w:r>
-      <w:proofErr w:type="spellEnd"/>
-      <w:r>
-        <w:t>(</w:t>
-      </w:r>
-      <w:proofErr w:type="spellStart"/>
-      <w:proofErr w:type="gramStart"/>
-      <w:r>
-        <w:t>n</w:t>
+      <w:r>
+        <w:t>amplitude_calibration(n</w:t>
       </w:r>
       <w:r>
         <w:t>umpy</w:t>
       </w:r>
       <w:r>
-        <w:t>.array</w:t>
-      </w:r>
-      <w:proofErr w:type="spellEnd"/>
-      <w:proofErr w:type="gramEnd"/>
-      <w:r>
-        <w:t>): array of 801 floats, corresponding to the wavelengths 300-1100. For each spectrum, each value in the spectrum will be multiplied by the value in this array. This will have no impact on the accuracy of the calibration</w:t>
+        <w:t>.array): array of 801 floats, corresponding to the wavelengths 300-1100. For each spectrum, each value in the spectrum will be multiplied by the value in this array. This will have no impact on the accuracy of the calibration</w:t>
       </w:r>
       <w:r>
         <w:t>, but it can help the plotted spectra to more closely match the reference spectrum, if one is provided.</w:t>
@@ -5849,40 +5176,11 @@
           <w:numId w:val="9"/>
         </w:numPr>
       </w:pPr>
-      <w:proofErr w:type="spellStart"/>
       <w:r>
         <w:t>a</w:t>
       </w:r>
       <w:r>
-        <w:t>mplitude_calibration_filepath</w:t>
-      </w:r>
-      <w:proofErr w:type="spellEnd"/>
-      <w:r>
-        <w:t xml:space="preserve">(str): file path to a file containing 801 floats, that will be read and stored as a numpy array and used as above. If neither </w:t>
-      </w:r>
-      <w:proofErr w:type="spellStart"/>
-      <w:r>
-        <w:t>amplitude_calibration</w:t>
-      </w:r>
-      <w:proofErr w:type="spellEnd"/>
-      <w:r>
-        <w:t xml:space="preserve"> </w:t>
-      </w:r>
-      <w:proofErr w:type="gramStart"/>
-      <w:r>
-        <w:t>or</w:t>
-      </w:r>
-      <w:proofErr w:type="gramEnd"/>
-      <w:r>
-        <w:t xml:space="preserve"> </w:t>
-      </w:r>
-      <w:proofErr w:type="spellStart"/>
-      <w:r>
-        <w:t>amplitude_calibration_filepath</w:t>
-      </w:r>
-      <w:proofErr w:type="spellEnd"/>
-      <w:r>
-        <w:t xml:space="preserve"> is provided, an array of ones will be used, which has no effect on the </w:t>
+        <w:t xml:space="preserve">mplitude_calibration_filepath(str): file path to a file containing 801 floats, that will be read and stored as a numpy array and used as above. If neither amplitude_calibration or amplitude_calibration_filepath is provided, an array of ones will be used, which has no effect on the </w:t>
       </w:r>
       <w:r>
         <w:t>spectrum</w:t>
@@ -5917,17 +5215,7 @@
         </w:numPr>
       </w:pPr>
       <w:r>
-        <w:t>dataset(</w:t>
-      </w:r>
-      <w:proofErr w:type="spellStart"/>
-      <w:proofErr w:type="gramStart"/>
-      <w:r>
-        <w:t>pandas.DataFrame</w:t>
-      </w:r>
-      <w:proofErr w:type="spellEnd"/>
-      <w:proofErr w:type="gramEnd"/>
-      <w:r>
-        <w:t>): see above</w:t>
+        <w:t>dataset(pandas.DataFrame): see above</w:t>
       </w:r>
     </w:p>
     <w:p>
@@ -5939,15 +5227,7 @@
         </w:numPr>
       </w:pPr>
       <w:r>
-        <w:t>calibrations(</w:t>
-      </w:r>
-      <w:proofErr w:type="spellStart"/>
-      <w:r>
-        <w:t>dict</w:t>
-      </w:r>
-      <w:proofErr w:type="spellEnd"/>
-      <w:r>
-        <w:t>): see above</w:t>
+        <w:t>calibrations(dict): see above</w:t>
       </w:r>
     </w:p>
     <w:p>
@@ -5958,24 +5238,9 @@
           <w:numId w:val="10"/>
         </w:numPr>
       </w:pPr>
-      <w:proofErr w:type="spellStart"/>
       <w:r>
         <w:lastRenderedPageBreak/>
-        <w:t>amplitude_calibration</w:t>
-      </w:r>
-      <w:proofErr w:type="spellEnd"/>
-      <w:r>
-        <w:t>(</w:t>
-      </w:r>
-      <w:proofErr w:type="spellStart"/>
-      <w:proofErr w:type="gramStart"/>
-      <w:r>
-        <w:t>numpy.array</w:t>
-      </w:r>
-      <w:proofErr w:type="spellEnd"/>
-      <w:proofErr w:type="gramEnd"/>
-      <w:r>
-        <w:t>): see above</w:t>
+        <w:t>amplitude_calibration(numpy.array): see above</w:t>
       </w:r>
     </w:p>
     <w:p>
@@ -6004,14 +5269,12 @@
         </w:numPr>
       </w:pPr>
       <w:hyperlink w:anchor="_find_all_calibrations" w:history="1">
-        <w:proofErr w:type="spellStart"/>
         <w:r>
           <w:rPr>
             <w:rStyle w:val="Hyperlink"/>
           </w:rPr>
           <w:t>find_all_calibrations</w:t>
         </w:r>
-        <w:proofErr w:type="spellEnd"/>
       </w:hyperlink>
     </w:p>
     <w:p>
@@ -6023,14 +5286,12 @@
         </w:numPr>
       </w:pPr>
       <w:hyperlink w:anchor="_plot_calibration" w:history="1">
-        <w:proofErr w:type="spellStart"/>
         <w:r>
           <w:rPr>
             <w:rStyle w:val="Hyperlink"/>
           </w:rPr>
           <w:t>plot_calibration</w:t>
         </w:r>
-        <w:proofErr w:type="spellEnd"/>
       </w:hyperlink>
     </w:p>
     <w:p>
@@ -6042,14 +5303,12 @@
         </w:numPr>
       </w:pPr>
       <w:hyperlink w:anchor="_read_wavelength_polys" w:history="1">
-        <w:proofErr w:type="spellStart"/>
         <w:r>
           <w:rPr>
             <w:rStyle w:val="Hyperlink"/>
           </w:rPr>
           <w:t>plot_calibration_wide</w:t>
         </w:r>
-        <w:proofErr w:type="spellEnd"/>
       </w:hyperlink>
     </w:p>
     <w:bookmarkStart w:id="68" w:name="_find_all_calibrations"/>
@@ -6110,13 +5369,8 @@
                             <w:pPr>
                               <w:pStyle w:val="code"/>
                             </w:pPr>
-                            <w:proofErr w:type="gramStart"/>
                             <w:r>
-                              <w:t>dataset.find</w:t>
-                            </w:r>
-                            <w:proofErr w:type="gramEnd"/>
-                            <w:r>
-                              <w:t>_all_calibrations(file_output=None,</w:t>
+                              <w:t>dataset.find_all_calibrations(file_output=None,</w:t>
                             </w:r>
                           </w:p>
                           <w:p>
@@ -6137,15 +5391,7 @@
                             </w:r>
                             <w:r>
                               <w:tab/>
-                              <w:t xml:space="preserve">   </w:t>
-                            </w:r>
-                            <w:proofErr w:type="spellStart"/>
-                            <w:r>
-                              <w:t>reference_spectrum</w:t>
-                            </w:r>
-                            <w:proofErr w:type="spellEnd"/>
-                            <w:r>
-                              <w:t>=None,</w:t>
+                              <w:t xml:space="preserve">   reference_spectrum=None,</w:t>
                             </w:r>
                           </w:p>
                           <w:p>
@@ -6166,15 +5412,7 @@
                             </w:r>
                             <w:r>
                               <w:tab/>
-                              <w:t xml:space="preserve">   </w:t>
-                            </w:r>
-                            <w:proofErr w:type="spellStart"/>
-                            <w:r>
-                              <w:t>reference_filepath</w:t>
-                            </w:r>
-                            <w:proofErr w:type="spellEnd"/>
-                            <w:r>
-                              <w:t>=None,</w:t>
+                              <w:t xml:space="preserve">   reference_filepath=None,</w:t>
                             </w:r>
                           </w:p>
                           <w:p>
@@ -6195,15 +5433,7 @@
                             </w:r>
                             <w:r>
                               <w:tab/>
-                              <w:t xml:space="preserve">   </w:t>
-                            </w:r>
-                            <w:proofErr w:type="spellStart"/>
-                            <w:r>
-                              <w:t>plot_total_output</w:t>
-                            </w:r>
-                            <w:proofErr w:type="spellEnd"/>
-                            <w:r>
-                              <w:t>=True,</w:t>
+                              <w:t xml:space="preserve">   plot_total_output=True,</w:t>
                             </w:r>
                           </w:p>
                           <w:p>
@@ -6224,15 +5454,7 @@
                             </w:r>
                             <w:r>
                               <w:tab/>
-                              <w:t xml:space="preserve">   </w:t>
-                            </w:r>
-                            <w:proofErr w:type="spellStart"/>
-                            <w:r>
-                              <w:t>plot_individual_results</w:t>
-                            </w:r>
-                            <w:proofErr w:type="spellEnd"/>
-                            <w:r>
-                              <w:t>=False,</w:t>
+                              <w:t xml:space="preserve">   plot_individual_results=False,</w:t>
                             </w:r>
                           </w:p>
                           <w:p>
@@ -6253,15 +5475,7 @@
                             </w:r>
                             <w:r>
                               <w:tab/>
-                              <w:t xml:space="preserve">   </w:t>
-                            </w:r>
-                            <w:proofErr w:type="spellStart"/>
-                            <w:r>
-                              <w:t>plot_debug</w:t>
-                            </w:r>
-                            <w:proofErr w:type="spellEnd"/>
-                            <w:r>
-                              <w:t>=False,</w:t>
+                              <w:t xml:space="preserve">   plot_debug=False,</w:t>
                             </w:r>
                           </w:p>
                           <w:p>
@@ -6282,15 +5496,7 @@
                             </w:r>
                             <w:r>
                               <w:tab/>
-                              <w:t xml:space="preserve">   **</w:t>
-                            </w:r>
-                            <w:proofErr w:type="spellStart"/>
-                            <w:r>
-                              <w:t>kwargs</w:t>
-                            </w:r>
-                            <w:proofErr w:type="spellEnd"/>
-                            <w:r>
-                              <w:t>)</w:t>
+                              <w:t xml:space="preserve">   **kwargs)</w:t>
                             </w:r>
                           </w:p>
                         </w:txbxContent>
@@ -6510,11 +5716,9 @@
           </mc:Fallback>
         </mc:AlternateContent>
       </w:r>
-      <w:proofErr w:type="spellStart"/>
       <w:r>
         <w:t>find_all_calibrations</w:t>
       </w:r>
-      <w:proofErr w:type="spellEnd"/>
     </w:p>
     <w:p>
       <w:r>
@@ -6549,34 +5753,11 @@
           <w:numId w:val="14"/>
         </w:numPr>
       </w:pPr>
-      <w:proofErr w:type="spellStart"/>
-      <w:r>
-        <w:t>reference_spectrum</w:t>
-      </w:r>
-      <w:proofErr w:type="spellEnd"/>
-      <w:r>
-        <w:t>(</w:t>
-      </w:r>
-      <w:proofErr w:type="spellStart"/>
-      <w:proofErr w:type="gramStart"/>
-      <w:r>
-        <w:t>numpy.array</w:t>
-      </w:r>
-      <w:proofErr w:type="spellEnd"/>
-      <w:proofErr w:type="gramEnd"/>
-      <w:r>
-        <w:t>): a spectrum in wavelength space that the measured data will be matched to. Consisting of 801 floats.</w:t>
-      </w:r>
-      <w:r>
-        <w:t xml:space="preserve"> Note: if this </w:t>
-      </w:r>
-      <w:proofErr w:type="spellStart"/>
-      <w:r>
-        <w:t>reference_spectrum</w:t>
-      </w:r>
-      <w:proofErr w:type="spellEnd"/>
-      <w:r>
-        <w:t xml:space="preserve"> is from a calibration lamp and has more peaks, pass in the keyword argument find_peaks=True</w:t>
+      <w:r>
+        <w:t>reference_spectrum(numpy.array): a spectrum in wavelength space that the measured data will be matched to. Consisting of 801 floats.</w:t>
+      </w:r>
+      <w:r>
+        <w:t xml:space="preserve"> Note: if this reference_spectrum is from a calibration lamp and has more peaks, pass in the keyword argument find_peaks=True</w:t>
       </w:r>
     </w:p>
     <w:p>
@@ -6587,37 +5768,8 @@
           <w:numId w:val="14"/>
         </w:numPr>
       </w:pPr>
-      <w:proofErr w:type="spellStart"/>
-      <w:r>
-        <w:t>reference_filepath</w:t>
-      </w:r>
-      <w:proofErr w:type="spellEnd"/>
-      <w:r>
-        <w:t xml:space="preserve">(str): file path to a file containing a reference spectrum, as above. If neither </w:t>
-      </w:r>
-      <w:proofErr w:type="spellStart"/>
-      <w:r>
-        <w:t>reference_spectrum</w:t>
-      </w:r>
-      <w:proofErr w:type="spellEnd"/>
-      <w:r>
-        <w:t xml:space="preserve"> </w:t>
-      </w:r>
-      <w:proofErr w:type="gramStart"/>
-      <w:r>
-        <w:t>or</w:t>
-      </w:r>
-      <w:proofErr w:type="gramEnd"/>
-      <w:r>
-        <w:t xml:space="preserve"> </w:t>
-      </w:r>
-      <w:proofErr w:type="spellStart"/>
-      <w:r>
-        <w:t>reference_filepath</w:t>
-      </w:r>
-      <w:proofErr w:type="spellEnd"/>
-      <w:r>
-        <w:t xml:space="preserve"> is passed, a default spectrum from SMARTS will be used.</w:t>
+      <w:r>
+        <w:t>reference_filepath(str): file path to a file containing a reference spectrum, as above. If neither reference_spectrum or reference_filepath is passed, a default spectrum from SMARTS will be used.</w:t>
       </w:r>
     </w:p>
     <w:p>
@@ -6628,13 +5780,8 @@
           <w:numId w:val="14"/>
         </w:numPr>
       </w:pPr>
-      <w:proofErr w:type="spellStart"/>
-      <w:r>
-        <w:t>plot_total_output</w:t>
-      </w:r>
-      <w:proofErr w:type="spellEnd"/>
-      <w:r>
-        <w:t>(bool): plots the calibration for each channel on one graph.</w:t>
+      <w:r>
+        <w:t>plot_total_output(bool): plots the calibration for each channel on one graph.</w:t>
       </w:r>
     </w:p>
     <w:p>
@@ -6645,21 +5792,8 @@
           <w:numId w:val="14"/>
         </w:numPr>
       </w:pPr>
-      <w:proofErr w:type="spellStart"/>
-      <w:r>
-        <w:t>plot_individual_results</w:t>
-      </w:r>
-      <w:proofErr w:type="spellEnd"/>
-      <w:r>
-        <w:t xml:space="preserve">(bool): plots the results from each channel, passes </w:t>
-      </w:r>
-      <w:proofErr w:type="spellStart"/>
-      <w:r>
-        <w:t>plot_results</w:t>
-      </w:r>
-      <w:proofErr w:type="spellEnd"/>
-      <w:r>
-        <w:t xml:space="preserve"> to each calibration</w:t>
+      <w:r>
+        <w:t>plot_individual_results(bool): plots the results from each channel, passes plot_results to each calibration</w:t>
       </w:r>
     </w:p>
     <w:p>
@@ -6670,13 +5804,8 @@
           <w:numId w:val="14"/>
         </w:numPr>
       </w:pPr>
-      <w:proofErr w:type="spellStart"/>
-      <w:r>
-        <w:t>plot_debug</w:t>
-      </w:r>
-      <w:proofErr w:type="spellEnd"/>
-      <w:r>
-        <w:t>(bool): plots the result from each segment of each channel, passed to each calibration</w:t>
+      <w:r>
+        <w:t>plot_debug(bool): plots the result from each segment of each channel, passed to each calibration</w:t>
       </w:r>
     </w:p>
     <w:p>
@@ -6721,29 +5850,8 @@
           <w:numId w:val="15"/>
         </w:numPr>
       </w:pPr>
-      <w:proofErr w:type="spellStart"/>
-      <w:r>
-        <w:t>new_calibrations</w:t>
-      </w:r>
-      <w:proofErr w:type="spellEnd"/>
-      <w:r>
-        <w:t>(</w:t>
-      </w:r>
-      <w:proofErr w:type="spellStart"/>
-      <w:r>
-        <w:t>dict</w:t>
-      </w:r>
-      <w:proofErr w:type="spellEnd"/>
-      <w:r>
-        <w:t>): the new polynomials that will calibrate the spectra. Keys are strings of the channel names, values are lists of 4 floats [c0, c1, c</w:t>
-      </w:r>
-      <w:proofErr w:type="gramStart"/>
-      <w:r>
-        <w:t>2,c</w:t>
-      </w:r>
-      <w:proofErr w:type="gramEnd"/>
-      <w:r>
-        <w:t>3] corresponding to the polynomial c3x^3 + c2x^2 + c1x +c0</w:t>
+      <w:r>
+        <w:t>new_calibrations(dict): the new polynomials that will calibrate the spectra. Keys are strings of the channel names, values are lists of 4 floats [c0, c1, c2,c3] corresponding to the polynomial c3x^3 + c2x^2 + c1x +c0</w:t>
       </w:r>
     </w:p>
     <w:p/>
@@ -6806,21 +5914,11 @@
                             <w:pPr>
                               <w:pStyle w:val="code"/>
                             </w:pPr>
-                            <w:proofErr w:type="spellStart"/>
-                            <w:proofErr w:type="gramStart"/>
                             <w:r>
                               <w:t>d</w:t>
                             </w:r>
                             <w:r>
-                              <w:t>ataset.plot</w:t>
-                            </w:r>
-                            <w:proofErr w:type="gramEnd"/>
-                            <w:r>
-                              <w:t>_calibrations</w:t>
-                            </w:r>
-                            <w:proofErr w:type="spellEnd"/>
-                            <w:r>
-                              <w:t>(polys, names=None)</w:t>
+                              <w:t>ataset.plot_calibrations(polys, names=None)</w:t>
                             </w:r>
                           </w:p>
                         </w:txbxContent>
@@ -6874,11 +5972,9 @@
           </mc:Fallback>
         </mc:AlternateContent>
       </w:r>
-      <w:proofErr w:type="spellStart"/>
       <w:r>
         <w:t>plot_calibration</w:t>
       </w:r>
-      <w:proofErr w:type="spellEnd"/>
     </w:p>
     <w:p>
       <w:r>
@@ -6940,21 +6036,8 @@
           <w:numId w:val="15"/>
         </w:numPr>
       </w:pPr>
-      <w:proofErr w:type="gramStart"/>
-      <w:r>
-        <w:t>polys(</w:t>
-      </w:r>
-      <w:proofErr w:type="gramEnd"/>
-      <w:r>
-        <w:t xml:space="preserve">list of lists or </w:t>
-      </w:r>
-      <w:proofErr w:type="spellStart"/>
-      <w:r>
-        <w:t>dict</w:t>
-      </w:r>
-      <w:proofErr w:type="spellEnd"/>
-      <w:r>
-        <w:t>): the polynomials that will be plotted</w:t>
+      <w:r>
+        <w:t>polys(list of lists or dict): the polynomials that will be plotted</w:t>
       </w:r>
     </w:p>
     <w:p>
@@ -6965,16 +6048,11 @@
           <w:numId w:val="15"/>
         </w:numPr>
       </w:pPr>
-      <w:proofErr w:type="gramStart"/>
       <w:r>
         <w:t>names</w:t>
       </w:r>
       <w:r>
-        <w:t>(</w:t>
-      </w:r>
-      <w:proofErr w:type="gramEnd"/>
-      <w:r>
-        <w:t xml:space="preserve">list of str): </w:t>
+        <w:t xml:space="preserve">(list of str): </w:t>
       </w:r>
       <w:r>
         <w:t>list of names to display on the legend</w:t>
@@ -7039,18 +6117,8 @@
                             <w:pPr>
                               <w:pStyle w:val="code"/>
                             </w:pPr>
-                            <w:proofErr w:type="spellStart"/>
-                            <w:proofErr w:type="gramStart"/>
                             <w:r>
-                              <w:t>dataset.plot</w:t>
-                            </w:r>
-                            <w:proofErr w:type="gramEnd"/>
-                            <w:r>
-                              <w:t>_calibrations</w:t>
-                            </w:r>
-                            <w:proofErr w:type="spellEnd"/>
-                            <w:r>
-                              <w:t>(polys, names=None, title=””)</w:t>
+                              <w:t>dataset.plot_calibrations(polys, names=None, title=””)</w:t>
                             </w:r>
                           </w:p>
                         </w:txbxContent>
@@ -7101,11 +6169,9 @@
           </mc:Fallback>
         </mc:AlternateContent>
       </w:r>
-      <w:proofErr w:type="spellStart"/>
       <w:r>
         <w:t>plot_calibration_wide</w:t>
       </w:r>
-      <w:proofErr w:type="spellEnd"/>
     </w:p>
     <w:p>
       <w:r>
@@ -7125,21 +6191,8 @@
           <w:numId w:val="15"/>
         </w:numPr>
       </w:pPr>
-      <w:proofErr w:type="gramStart"/>
-      <w:r>
-        <w:t>polys(</w:t>
-      </w:r>
-      <w:proofErr w:type="gramEnd"/>
-      <w:r>
-        <w:t xml:space="preserve">list of lists or </w:t>
-      </w:r>
-      <w:proofErr w:type="spellStart"/>
-      <w:r>
-        <w:t>dict</w:t>
-      </w:r>
-      <w:proofErr w:type="spellEnd"/>
-      <w:r>
-        <w:t>): the polynomials that will be plotted</w:t>
+      <w:r>
+        <w:t>polys(list of lists or dict): the polynomials that will be plotted</w:t>
       </w:r>
     </w:p>
     <w:p>
@@ -7150,13 +6203,8 @@
           <w:numId w:val="15"/>
         </w:numPr>
       </w:pPr>
-      <w:proofErr w:type="gramStart"/>
-      <w:r>
-        <w:t>names(</w:t>
-      </w:r>
-      <w:proofErr w:type="gramEnd"/>
-      <w:r>
-        <w:t>list of str): list of names to display on the legend</w:t>
+      <w:r>
+        <w:t>names(list of str): list of names to display on the legend</w:t>
       </w:r>
     </w:p>
     <w:p>

</xml_diff>